<commit_message>
Minor fixes on loops basics
</commit_message>
<xml_diff>
--- a/Courses/Software-Sciences/Module-1-OOP/04.1-Loops-Basics/04.1-Loops-Basics-Exercises.docx
+++ b/Courses/Software-Sciences/Module-1-OOP/04.1-Loops-Basics/04.1-Loops-Basics-Exercises.docx
@@ -1,6 +1,6 @@
 
 <file path=word/document.xml><?xml version="1.0" encoding="utf-8"?>
-<w:document xmlns:wpc="http://schemas.microsoft.com/office/word/2010/wordprocessingCanvas" xmlns:cx="http://schemas.microsoft.com/office/drawing/2014/chartex" xmlns:cx1="http://schemas.microsoft.com/office/drawing/2015/9/8/chartex" xmlns:cx2="http://schemas.microsoft.com/office/drawing/2015/10/21/chartex" xmlns:cx3="http://schemas.microsoft.com/office/drawing/2016/5/9/chartex" xmlns:cx4="http://schemas.microsoft.com/office/drawing/2016/5/10/chartex" xmlns:cx5="http://schemas.microsoft.com/office/drawing/2016/5/11/chartex" xmlns:cx6="http://schemas.microsoft.com/office/drawing/2016/5/12/chartex" xmlns:cx7="http://schemas.microsoft.com/office/drawing/2016/5/13/chartex" xmlns:cx8="http://schemas.microsoft.com/office/drawing/2016/5/14/chartex" xmlns:mc="http://schemas.openxmlformats.org/markup-compatibility/2006" xmlns:aink="http://schemas.microsoft.com/office/drawing/2016/ink" xmlns:am3d="http://schemas.microsoft.com/office/drawing/2017/model3d" xmlns:o="urn:schemas-microsoft-com:office:office" xmlns:oel="http://schemas.microsoft.com/office/2019/extlst" xmlns:r="http://schemas.openxmlformats.org/officeDocument/2006/relationships" xmlns:m="http://schemas.openxmlformats.org/officeDocument/2006/math" xmlns:v="urn:schemas-microsoft-com:vml" xmlns:wp14="http://schemas.microsoft.com/office/word/2010/wordprocessingDrawing" xmlns:wp="http://schemas.openxmlformats.org/drawingml/2006/wordprocessingDrawing" xmlns:w10="urn:schemas-microsoft-com:office:word" xmlns:w="http://schemas.openxmlformats.org/wordprocessingml/2006/main" xmlns:w14="http://schemas.microsoft.com/office/word/2010/wordml" xmlns:w15="http://schemas.microsoft.com/office/word/2012/wordml" xmlns:w16cex="http://schemas.microsoft.com/office/word/2018/wordml/cex" xmlns:w16cid="http://schemas.microsoft.com/office/word/2016/wordml/cid" xmlns:w16="http://schemas.microsoft.com/office/word/2018/wordml" xmlns:w16sdtdh="http://schemas.microsoft.com/office/word/2020/wordml/sdtdatahash" xmlns:w16se="http://schemas.microsoft.com/office/word/2015/wordml/symex" xmlns:wpg="http://schemas.microsoft.com/office/word/2010/wordprocessingGroup" xmlns:wpi="http://schemas.microsoft.com/office/word/2010/wordprocessingInk" xmlns:wne="http://schemas.microsoft.com/office/word/2006/wordml" xmlns:wps="http://schemas.microsoft.com/office/word/2010/wordprocessingShape" mc:Ignorable="w14 w15 w16se w16cid w16 w16cex w16sdtdh wp14">
+<w:document xmlns:wpc="http://schemas.microsoft.com/office/word/2010/wordprocessingCanvas" xmlns:cx="http://schemas.microsoft.com/office/drawing/2014/chartex" xmlns:cx1="http://schemas.microsoft.com/office/drawing/2015/9/8/chartex" xmlns:cx2="http://schemas.microsoft.com/office/drawing/2015/10/21/chartex" xmlns:cx3="http://schemas.microsoft.com/office/drawing/2016/5/9/chartex" xmlns:cx4="http://schemas.microsoft.com/office/drawing/2016/5/10/chartex" xmlns:cx5="http://schemas.microsoft.com/office/drawing/2016/5/11/chartex" xmlns:cx6="http://schemas.microsoft.com/office/drawing/2016/5/12/chartex" xmlns:cx7="http://schemas.microsoft.com/office/drawing/2016/5/13/chartex" xmlns:cx8="http://schemas.microsoft.com/office/drawing/2016/5/14/chartex" xmlns:mc="http://schemas.openxmlformats.org/markup-compatibility/2006" xmlns:aink="http://schemas.microsoft.com/office/drawing/2016/ink" xmlns:am3d="http://schemas.microsoft.com/office/drawing/2017/model3d" xmlns:o="urn:schemas-microsoft-com:office:office" xmlns:oel="http://schemas.microsoft.com/office/2019/extlst" xmlns:r="http://schemas.openxmlformats.org/officeDocument/2006/relationships" xmlns:m="http://schemas.openxmlformats.org/officeDocument/2006/math" xmlns:v="urn:schemas-microsoft-com:vml" xmlns:wp14="http://schemas.microsoft.com/office/word/2010/wordprocessingDrawing" xmlns:wp="http://schemas.openxmlformats.org/drawingml/2006/wordprocessingDrawing" xmlns:w10="urn:schemas-microsoft-com:office:word" xmlns:w="http://schemas.openxmlformats.org/wordprocessingml/2006/main" xmlns:w14="http://schemas.microsoft.com/office/word/2010/wordml" xmlns:w15="http://schemas.microsoft.com/office/word/2012/wordml" xmlns:w16cex="http://schemas.microsoft.com/office/word/2018/wordml/cex" xmlns:w16cid="http://schemas.microsoft.com/office/word/2016/wordml/cid" xmlns:w16="http://schemas.microsoft.com/office/word/2018/wordml" xmlns:w16du="http://schemas.microsoft.com/office/word/2023/wordml/word16du" xmlns:w16sdtdh="http://schemas.microsoft.com/office/word/2020/wordml/sdtdatahash" xmlns:w16se="http://schemas.microsoft.com/office/word/2015/wordml/symex" xmlns:wpg="http://schemas.microsoft.com/office/word/2010/wordprocessingGroup" xmlns:wpi="http://schemas.microsoft.com/office/word/2010/wordprocessingInk" xmlns:wne="http://schemas.microsoft.com/office/word/2006/wordml" xmlns:wps="http://schemas.microsoft.com/office/word/2010/wordprocessingShape" mc:Ignorable="w14 w15 w16se w16cid w16 w16cex w16sdtdh wp14">
   <w:body>
     <w:p>
       <w:pPr>
@@ -191,7 +191,7 @@
     <w:tbl>
       <w:tblPr>
         <w:tblStyle w:val="TableGrid"/>
-        <w:tblW w:w="2099" w:type="dxa"/>
+        <w:tblW w:w="2363" w:type="dxa"/>
         <w:tblInd w:w="23" w:type="dxa"/>
         <w:tblCellMar>
           <w:top w:w="85" w:type="dxa"/>
@@ -202,13 +202,16 @@
         <w:tblLook w:val="04A0" w:firstRow="1" w:lastRow="0" w:firstColumn="1" w:lastColumn="0" w:noHBand="0" w:noVBand="1"/>
       </w:tblPr>
       <w:tblGrid>
-        <w:gridCol w:w="1010"/>
-        <w:gridCol w:w="1089"/>
+        <w:gridCol w:w="1137"/>
+        <w:gridCol w:w="1226"/>
       </w:tblGrid>
       <w:tr>
+        <w:trPr>
+          <w:trHeight w:val="344"/>
+        </w:trPr>
         <w:tc>
           <w:tcPr>
-            <w:tcW w:w="1010" w:type="dxa"/>
+            <w:tcW w:w="1137" w:type="dxa"/>
             <w:shd w:val="clear" w:color="auto" w:fill="D9D9D9" w:themeFill="background1" w:themeFillShade="D9"/>
             <w:vAlign w:val="center"/>
           </w:tcPr>
@@ -231,7 +234,7 @@
         </w:tc>
         <w:tc>
           <w:tcPr>
-            <w:tcW w:w="1089" w:type="dxa"/>
+            <w:tcW w:w="1226" w:type="dxa"/>
             <w:shd w:val="clear" w:color="auto" w:fill="D9D9D9" w:themeFill="background1" w:themeFillShade="D9"/>
             <w:vAlign w:val="center"/>
           </w:tcPr>
@@ -254,9 +257,12 @@
         </w:tc>
       </w:tr>
       <w:tr>
+        <w:trPr>
+          <w:trHeight w:val="2109"/>
+        </w:trPr>
         <w:tc>
           <w:tcPr>
-            <w:tcW w:w="1010" w:type="dxa"/>
+            <w:tcW w:w="1137" w:type="dxa"/>
             <w:vAlign w:val="center"/>
           </w:tcPr>
           <w:p>
@@ -293,7 +299,7 @@
         </w:tc>
         <w:tc>
           <w:tcPr>
-            <w:tcW w:w="1089" w:type="dxa"/>
+            <w:tcW w:w="1226" w:type="dxa"/>
             <w:vAlign w:val="center"/>
           </w:tcPr>
           <w:p>
@@ -528,6 +534,7 @@
       </w:pPr>
       <w:r>
         <w:rPr>
+          <w:noProof/>
           <w:lang w:val="bg-BG"/>
         </w:rPr>
         <w:drawing>
@@ -645,6 +652,7 @@
       </w:pPr>
       <w:r>
         <w:rPr>
+          <w:noProof/>
           <w:lang w:val="bg-BG"/>
         </w:rPr>
         <w:drawing>
@@ -736,6 +744,7 @@
       </w:pPr>
       <w:r>
         <w:rPr>
+          <w:noProof/>
           <w:lang w:val="bg-BG"/>
         </w:rPr>
         <w:drawing>
@@ -1207,6 +1216,7 @@
                 <w:rFonts w:ascii="Consolas" w:hAnsi="Consolas"/>
                 <w:noProof/>
               </w:rPr>
+              <w:lastRenderedPageBreak/>
               <w:t>2</w:t>
             </w:r>
           </w:p>
@@ -1244,7 +1254,6 @@
                 <w:rFonts w:ascii="Consolas" w:hAnsi="Consolas"/>
                 <w:noProof/>
               </w:rPr>
-              <w:lastRenderedPageBreak/>
               <w:t>1</w:t>
             </w:r>
           </w:p>
@@ -1322,7 +1331,6 @@
                 <w:rFonts w:ascii="Consolas" w:hAnsi="Consolas"/>
                 <w:noProof/>
               </w:rPr>
-              <w:lastRenderedPageBreak/>
               <w:t>2</w:t>
             </w:r>
           </w:p>
@@ -1416,7 +1424,6 @@
                 <w:rFonts w:ascii="Consolas" w:hAnsi="Consolas"/>
                 <w:noProof/>
               </w:rPr>
-              <w:lastRenderedPageBreak/>
               <w:t>4</w:t>
             </w:r>
           </w:p>
@@ -1482,7 +1489,6 @@
         <w:rPr>
           <w:lang w:val="bg-BG"/>
         </w:rPr>
-        <w:lastRenderedPageBreak/>
         <w:t>Насоки</w:t>
       </w:r>
     </w:p>
@@ -1524,6 +1530,7 @@
       </w:pPr>
       <w:r>
         <w:rPr>
+          <w:noProof/>
           <w:lang w:val="bg-BG"/>
         </w:rPr>
         <w:drawing>
@@ -1647,6 +1654,9 @@
         <w:ind w:left="360"/>
       </w:pPr>
       <w:r>
+        <w:rPr>
+          <w:noProof/>
+        </w:rPr>
         <w:drawing>
           <wp:inline distT="0" distB="0" distL="0" distR="0" wp14:anchorId="4C9D892C" wp14:editId="2238797D">
             <wp:extent cx="2120400" cy="673200"/>
@@ -1763,6 +1773,7 @@
       </w:pPr>
       <w:r>
         <w:rPr>
+          <w:noProof/>
           <w:lang w:val="bg-BG"/>
         </w:rPr>
         <w:drawing>
@@ -2494,6 +2505,7 @@
       </w:pPr>
       <w:r>
         <w:rPr>
+          <w:noProof/>
           <w:lang w:val="bg-BG"/>
         </w:rPr>
         <w:drawing>
@@ -2636,6 +2648,7 @@
       </w:pPr>
       <w:r>
         <w:rPr>
+          <w:noProof/>
           <w:lang w:val="bg-BG"/>
         </w:rPr>
         <w:lastRenderedPageBreak/>
@@ -3380,6 +3393,7 @@
       </w:pPr>
       <w:r>
         <w:rPr>
+          <w:noProof/>
           <w:lang w:val="bg-BG"/>
         </w:rPr>
         <w:drawing>
@@ -3506,6 +3520,7 @@
       </w:pPr>
       <w:r>
         <w:rPr>
+          <w:noProof/>
           <w:lang w:val="bg-BG"/>
         </w:rPr>
         <w:drawing>
@@ -3656,6 +3671,7 @@
       </w:pPr>
       <w:r>
         <w:rPr>
+          <w:noProof/>
           <w:lang w:val="bg-BG"/>
         </w:rPr>
         <w:drawing>
@@ -5366,23 +5382,23 @@
     <w:tbl>
       <w:tblPr>
         <w:tblStyle w:val="TableGrid"/>
-        <w:tblW w:w="5493" w:type="dxa"/>
+        <w:tblW w:w="5784" w:type="dxa"/>
         <w:tblInd w:w="23" w:type="dxa"/>
         <w:tblCellMar>
-          <w:top w:w="85" w:type="dxa"/>
-          <w:left w:w="142" w:type="dxa"/>
-          <w:bottom w:w="85" w:type="dxa"/>
-          <w:right w:w="142" w:type="dxa"/>
+          <w:top w:w="57" w:type="dxa"/>
+          <w:left w:w="85" w:type="dxa"/>
+          <w:bottom w:w="57" w:type="dxa"/>
+          <w:right w:w="85" w:type="dxa"/>
         </w:tblCellMar>
         <w:tblLook w:val="04A0" w:firstRow="1" w:lastRow="0" w:firstColumn="1" w:lastColumn="0" w:noHBand="0" w:noVBand="1"/>
       </w:tblPr>
       <w:tblGrid>
-        <w:gridCol w:w="5493"/>
+        <w:gridCol w:w="5784"/>
       </w:tblGrid>
       <w:tr>
         <w:tc>
           <w:tcPr>
-            <w:tcW w:w="5493" w:type="dxa"/>
+            <w:tcW w:w="5784" w:type="dxa"/>
             <w:tcBorders>
               <w:top w:val="single" w:sz="4" w:space="0" w:color="auto"/>
               <w:left w:val="single" w:sz="4" w:space="0" w:color="auto"/>
@@ -5431,7 +5447,7 @@
       <w:tr>
         <w:tc>
           <w:tcPr>
-            <w:tcW w:w="5493" w:type="dxa"/>
+            <w:tcW w:w="5784" w:type="dxa"/>
             <w:tcBorders>
               <w:top w:val="single" w:sz="4" w:space="0" w:color="auto"/>
               <w:left w:val="single" w:sz="4" w:space="0" w:color="auto"/>
@@ -5478,7 +5494,7 @@
       <w:tr>
         <w:tc>
           <w:tcPr>
-            <w:tcW w:w="5493" w:type="dxa"/>
+            <w:tcW w:w="5784" w:type="dxa"/>
             <w:tcBorders>
               <w:top w:val="single" w:sz="4" w:space="0" w:color="auto"/>
               <w:left w:val="single" w:sz="4" w:space="0" w:color="auto"/>
@@ -5593,7 +5609,6 @@
                 <w:rFonts w:ascii="Consolas" w:hAnsi="Consolas" w:cs="Arial"/>
                 <w:noProof/>
               </w:rPr>
-              <w:lastRenderedPageBreak/>
               <w:t>Invalid number!</w:t>
             </w:r>
           </w:p>
@@ -5612,6 +5627,7 @@
                 <w:b w:val="0"/>
                 <w:bCs/>
               </w:rPr>
+              <w:lastRenderedPageBreak/>
               <w:t>-20</w:t>
             </w:r>
           </w:p>
@@ -5831,6 +5847,7 @@
       </w:pPr>
       <w:r>
         <w:rPr>
+          <w:noProof/>
           <w:lang w:val="bg-BG"/>
         </w:rPr>
         <w:drawing>
@@ -6055,7 +6072,7 @@
     <w:tbl>
       <w:tblPr>
         <w:tblStyle w:val="TableGrid"/>
-        <w:tblW w:w="10425" w:type="dxa"/>
+        <w:tblW w:w="10628" w:type="dxa"/>
         <w:tblCellMar>
           <w:top w:w="85" w:type="dxa"/>
           <w:left w:w="142" w:type="dxa"/>
@@ -6065,19 +6082,19 @@
         <w:tblLook w:val="04A0" w:firstRow="1" w:lastRow="0" w:firstColumn="1" w:lastColumn="0" w:noHBand="0" w:noVBand="1"/>
       </w:tblPr>
       <w:tblGrid>
-        <w:gridCol w:w="1525"/>
-        <w:gridCol w:w="3330"/>
-        <w:gridCol w:w="630"/>
-        <w:gridCol w:w="1530"/>
-        <w:gridCol w:w="3410"/>
+        <w:gridCol w:w="1554"/>
+        <w:gridCol w:w="3395"/>
+        <w:gridCol w:w="642"/>
+        <w:gridCol w:w="1559"/>
+        <w:gridCol w:w="3478"/>
       </w:tblGrid>
       <w:tr>
         <w:trPr>
-          <w:trHeight w:val="258"/>
+          <w:trHeight w:val="342"/>
         </w:trPr>
         <w:tc>
           <w:tcPr>
-            <w:tcW w:w="1525" w:type="dxa"/>
+            <w:tcW w:w="1554" w:type="dxa"/>
             <w:shd w:val="clear" w:color="auto" w:fill="D9D9D9" w:themeFill="background1" w:themeFillShade="D9"/>
             <w:vAlign w:val="center"/>
           </w:tcPr>
@@ -6100,7 +6117,7 @@
         </w:tc>
         <w:tc>
           <w:tcPr>
-            <w:tcW w:w="3330" w:type="dxa"/>
+            <w:tcW w:w="3395" w:type="dxa"/>
             <w:tcBorders>
               <w:right w:val="single" w:sz="4" w:space="0" w:color="auto"/>
             </w:tcBorders>
@@ -6126,7 +6143,7 @@
         </w:tc>
         <w:tc>
           <w:tcPr>
-            <w:tcW w:w="630" w:type="dxa"/>
+            <w:tcW w:w="642" w:type="dxa"/>
             <w:tcBorders>
               <w:top w:val="nil"/>
               <w:left w:val="single" w:sz="4" w:space="0" w:color="auto"/>
@@ -6143,7 +6160,7 @@
         </w:tc>
         <w:tc>
           <w:tcPr>
-            <w:tcW w:w="1530" w:type="dxa"/>
+            <w:tcW w:w="1559" w:type="dxa"/>
             <w:tcBorders>
               <w:left w:val="single" w:sz="4" w:space="0" w:color="auto"/>
             </w:tcBorders>
@@ -6169,7 +6186,7 @@
         </w:tc>
         <w:tc>
           <w:tcPr>
-            <w:tcW w:w="3410" w:type="dxa"/>
+            <w:tcW w:w="3478" w:type="dxa"/>
             <w:shd w:val="clear" w:color="auto" w:fill="D9D9D9" w:themeFill="background1" w:themeFillShade="D9"/>
             <w:vAlign w:val="center"/>
           </w:tcPr>
@@ -6193,11 +6210,11 @@
       </w:tr>
       <w:tr>
         <w:trPr>
-          <w:trHeight w:val="2570"/>
+          <w:trHeight w:val="3422"/>
         </w:trPr>
         <w:tc>
           <w:tcPr>
-            <w:tcW w:w="1525" w:type="dxa"/>
+            <w:tcW w:w="1554" w:type="dxa"/>
           </w:tcPr>
           <w:p>
             <w:pPr>
@@ -6348,7 +6365,7 @@
         </w:tc>
         <w:tc>
           <w:tcPr>
-            <w:tcW w:w="3330" w:type="dxa"/>
+            <w:tcW w:w="3395" w:type="dxa"/>
             <w:tcBorders>
               <w:right w:val="single" w:sz="4" w:space="0" w:color="auto"/>
             </w:tcBorders>
@@ -6438,7 +6455,7 @@
         </w:tc>
         <w:tc>
           <w:tcPr>
-            <w:tcW w:w="630" w:type="dxa"/>
+            <w:tcW w:w="642" w:type="dxa"/>
             <w:tcBorders>
               <w:top w:val="nil"/>
               <w:left w:val="single" w:sz="4" w:space="0" w:color="auto"/>
@@ -6460,7 +6477,7 @@
         </w:tc>
         <w:tc>
           <w:tcPr>
-            <w:tcW w:w="1530" w:type="dxa"/>
+            <w:tcW w:w="1559" w:type="dxa"/>
             <w:tcBorders>
               <w:left w:val="single" w:sz="4" w:space="0" w:color="auto"/>
             </w:tcBorders>
@@ -6612,7 +6629,7 @@
         </w:tc>
         <w:tc>
           <w:tcPr>
-            <w:tcW w:w="3410" w:type="dxa"/>
+            <w:tcW w:w="3478" w:type="dxa"/>
           </w:tcPr>
           <w:p>
             <w:pPr>
@@ -6787,6 +6804,7 @@
       </w:pPr>
       <w:r>
         <w:rPr>
+          <w:noProof/>
           <w:lang w:val="bg-BG"/>
         </w:rPr>
         <w:drawing>
@@ -8532,7 +8550,7 @@
     <w:tbl>
       <w:tblPr>
         <w:tblStyle w:val="TableGrid"/>
-        <w:tblW w:w="8784" w:type="dxa"/>
+        <w:tblW w:w="8974" w:type="dxa"/>
         <w:tblCellMar>
           <w:top w:w="85" w:type="dxa"/>
           <w:left w:w="142" w:type="dxa"/>
@@ -8542,21 +8560,21 @@
         <w:tblLook w:val="04A0" w:firstRow="1" w:lastRow="0" w:firstColumn="1" w:lastColumn="0" w:noHBand="0" w:noVBand="1"/>
       </w:tblPr>
       <w:tblGrid>
-        <w:gridCol w:w="961"/>
-        <w:gridCol w:w="973"/>
-        <w:gridCol w:w="2279"/>
-        <w:gridCol w:w="360"/>
-        <w:gridCol w:w="951"/>
-        <w:gridCol w:w="992"/>
-        <w:gridCol w:w="2268"/>
+        <w:gridCol w:w="982"/>
+        <w:gridCol w:w="994"/>
+        <w:gridCol w:w="2330"/>
+        <w:gridCol w:w="366"/>
+        <w:gridCol w:w="971"/>
+        <w:gridCol w:w="1013"/>
+        <w:gridCol w:w="2318"/>
       </w:tblGrid>
       <w:tr>
         <w:trPr>
-          <w:trHeight w:val="258"/>
+          <w:trHeight w:val="366"/>
         </w:trPr>
         <w:tc>
           <w:tcPr>
-            <w:tcW w:w="961" w:type="dxa"/>
+            <w:tcW w:w="982" w:type="dxa"/>
             <w:shd w:val="clear" w:color="auto" w:fill="D9D9D9" w:themeFill="background1" w:themeFillShade="D9"/>
             <w:vAlign w:val="center"/>
           </w:tcPr>
@@ -8581,7 +8599,7 @@
         </w:tc>
         <w:tc>
           <w:tcPr>
-            <w:tcW w:w="973" w:type="dxa"/>
+            <w:tcW w:w="994" w:type="dxa"/>
             <w:shd w:val="clear" w:color="auto" w:fill="D9D9D9" w:themeFill="background1" w:themeFillShade="D9"/>
             <w:vAlign w:val="center"/>
           </w:tcPr>
@@ -8605,7 +8623,7 @@
         </w:tc>
         <w:tc>
           <w:tcPr>
-            <w:tcW w:w="2279" w:type="dxa"/>
+            <w:tcW w:w="2330" w:type="dxa"/>
             <w:shd w:val="clear" w:color="auto" w:fill="D9D9D9" w:themeFill="background1" w:themeFillShade="D9"/>
             <w:vAlign w:val="center"/>
           </w:tcPr>
@@ -8629,7 +8647,7 @@
         </w:tc>
         <w:tc>
           <w:tcPr>
-            <w:tcW w:w="360" w:type="dxa"/>
+            <w:tcW w:w="366" w:type="dxa"/>
             <w:tcBorders>
               <w:top w:val="nil"/>
               <w:bottom w:val="nil"/>
@@ -8649,7 +8667,7 @@
         </w:tc>
         <w:tc>
           <w:tcPr>
-            <w:tcW w:w="951" w:type="dxa"/>
+            <w:tcW w:w="971" w:type="dxa"/>
             <w:shd w:val="clear" w:color="auto" w:fill="D9D9D9" w:themeFill="background1" w:themeFillShade="D9"/>
             <w:vAlign w:val="center"/>
           </w:tcPr>
@@ -8673,7 +8691,7 @@
         </w:tc>
         <w:tc>
           <w:tcPr>
-            <w:tcW w:w="992" w:type="dxa"/>
+            <w:tcW w:w="1013" w:type="dxa"/>
             <w:shd w:val="clear" w:color="auto" w:fill="D9D9D9" w:themeFill="background1" w:themeFillShade="D9"/>
             <w:vAlign w:val="center"/>
           </w:tcPr>
@@ -8697,7 +8715,7 @@
         </w:tc>
         <w:tc>
           <w:tcPr>
-            <w:tcW w:w="2268" w:type="dxa"/>
+            <w:tcW w:w="2318" w:type="dxa"/>
             <w:shd w:val="clear" w:color="auto" w:fill="D9D9D9" w:themeFill="background1" w:themeFillShade="D9"/>
             <w:vAlign w:val="center"/>
           </w:tcPr>
@@ -8722,11 +8740,11 @@
       </w:tr>
       <w:tr>
         <w:trPr>
-          <w:trHeight w:val="925"/>
+          <w:trHeight w:val="1314"/>
         </w:trPr>
         <w:tc>
           <w:tcPr>
-            <w:tcW w:w="961" w:type="dxa"/>
+            <w:tcW w:w="982" w:type="dxa"/>
           </w:tcPr>
           <w:p>
             <w:pPr>
@@ -8820,7 +8838,7 @@
         </w:tc>
         <w:tc>
           <w:tcPr>
-            <w:tcW w:w="973" w:type="dxa"/>
+            <w:tcW w:w="994" w:type="dxa"/>
           </w:tcPr>
           <w:p>
             <w:pPr>
@@ -8841,7 +8859,7 @@
         </w:tc>
         <w:tc>
           <w:tcPr>
-            <w:tcW w:w="2279" w:type="dxa"/>
+            <w:tcW w:w="2330" w:type="dxa"/>
           </w:tcPr>
           <w:p>
             <w:pPr>
@@ -8862,7 +8880,7 @@
         </w:tc>
         <w:tc>
           <w:tcPr>
-            <w:tcW w:w="360" w:type="dxa"/>
+            <w:tcW w:w="366" w:type="dxa"/>
             <w:tcBorders>
               <w:top w:val="nil"/>
               <w:bottom w:val="nil"/>
@@ -8881,7 +8899,7 @@
         </w:tc>
         <w:tc>
           <w:tcPr>
-            <w:tcW w:w="951" w:type="dxa"/>
+            <w:tcW w:w="971" w:type="dxa"/>
           </w:tcPr>
           <w:p>
             <w:pPr>
@@ -8997,7 +9015,7 @@
         </w:tc>
         <w:tc>
           <w:tcPr>
-            <w:tcW w:w="992" w:type="dxa"/>
+            <w:tcW w:w="1013" w:type="dxa"/>
           </w:tcPr>
           <w:p>
             <w:pPr>
@@ -9018,7 +9036,7 @@
         </w:tc>
         <w:tc>
           <w:tcPr>
-            <w:tcW w:w="2268" w:type="dxa"/>
+            <w:tcW w:w="2318" w:type="dxa"/>
           </w:tcPr>
           <w:p>
             <w:pPr>
@@ -9361,10 +9379,10 @@
         <w:tblStyle w:val="TableGrid"/>
         <w:tblW w:w="10435" w:type="dxa"/>
         <w:tblCellMar>
-          <w:top w:w="85" w:type="dxa"/>
-          <w:left w:w="142" w:type="dxa"/>
-          <w:bottom w:w="85" w:type="dxa"/>
-          <w:right w:w="142" w:type="dxa"/>
+          <w:top w:w="57" w:type="dxa"/>
+          <w:left w:w="85" w:type="dxa"/>
+          <w:bottom w:w="57" w:type="dxa"/>
+          <w:right w:w="85" w:type="dxa"/>
         </w:tblCellMar>
         <w:tblLook w:val="04A0" w:firstRow="1" w:lastRow="0" w:firstColumn="1" w:lastColumn="0" w:noHBand="0" w:noVBand="1"/>
       </w:tblPr>
@@ -10029,13 +10047,1229 @@
     <w:tbl>
       <w:tblPr>
         <w:tblStyle w:val="TableGrid"/>
+        <w:tblW w:w="10610" w:type="dxa"/>
+        <w:tblInd w:w="23" w:type="dxa"/>
+        <w:tblCellMar>
+          <w:top w:w="57" w:type="dxa"/>
+          <w:left w:w="85" w:type="dxa"/>
+          <w:bottom w:w="57" w:type="dxa"/>
+          <w:right w:w="85" w:type="dxa"/>
+        </w:tblCellMar>
+        <w:tblLook w:val="04A0" w:firstRow="1" w:lastRow="0" w:firstColumn="1" w:lastColumn="0" w:noHBand="0" w:noVBand="1"/>
+      </w:tblPr>
+      <w:tblGrid>
+        <w:gridCol w:w="889"/>
+        <w:gridCol w:w="917"/>
+        <w:gridCol w:w="367"/>
+        <w:gridCol w:w="917"/>
+        <w:gridCol w:w="917"/>
+        <w:gridCol w:w="367"/>
+        <w:gridCol w:w="917"/>
+        <w:gridCol w:w="917"/>
+        <w:gridCol w:w="367"/>
+        <w:gridCol w:w="917"/>
+        <w:gridCol w:w="917"/>
+        <w:gridCol w:w="367"/>
+        <w:gridCol w:w="917"/>
+        <w:gridCol w:w="917"/>
+      </w:tblGrid>
+      <w:tr>
+        <w:trPr>
+          <w:trHeight w:val="402"/>
+        </w:trPr>
+        <w:tc>
+          <w:tcPr>
+            <w:tcW w:w="889" w:type="dxa"/>
+            <w:shd w:val="clear" w:color="auto" w:fill="D9D9D9" w:themeFill="background1" w:themeFillShade="D9"/>
+            <w:vAlign w:val="center"/>
+          </w:tcPr>
+          <w:p>
+            <w:pPr>
+              <w:spacing w:before="20" w:after="20"/>
+              <w:jc w:val="center"/>
+              <w:rPr>
+                <w:b/>
+                <w:lang w:val="bg-BG"/>
+              </w:rPr>
+            </w:pPr>
+            <w:r>
+              <w:rPr>
+                <w:b/>
+                <w:lang w:val="bg-BG"/>
+              </w:rPr>
+              <w:t>Вход</w:t>
+            </w:r>
+          </w:p>
+        </w:tc>
+        <w:tc>
+          <w:tcPr>
+            <w:tcW w:w="917" w:type="dxa"/>
+            <w:shd w:val="clear" w:color="auto" w:fill="D9D9D9" w:themeFill="background1" w:themeFillShade="D9"/>
+            <w:vAlign w:val="center"/>
+          </w:tcPr>
+          <w:p>
+            <w:pPr>
+              <w:spacing w:before="20" w:after="20"/>
+              <w:jc w:val="center"/>
+              <w:rPr>
+                <w:b/>
+                <w:lang w:val="bg-BG"/>
+              </w:rPr>
+            </w:pPr>
+            <w:r>
+              <w:rPr>
+                <w:b/>
+                <w:lang w:val="bg-BG"/>
+              </w:rPr>
+              <w:t>Изход</w:t>
+            </w:r>
+          </w:p>
+        </w:tc>
+        <w:tc>
+          <w:tcPr>
+            <w:tcW w:w="367" w:type="dxa"/>
+            <w:vMerge w:val="restart"/>
+            <w:tcBorders>
+              <w:top w:val="nil"/>
+              <w:bottom w:val="nil"/>
+            </w:tcBorders>
+            <w:shd w:val="clear" w:color="auto" w:fill="auto"/>
+          </w:tcPr>
+          <w:p>
+            <w:pPr>
+              <w:spacing w:before="20" w:after="20"/>
+              <w:jc w:val="center"/>
+              <w:rPr>
+                <w:b/>
+                <w:lang w:val="bg-BG"/>
+              </w:rPr>
+            </w:pPr>
+          </w:p>
+        </w:tc>
+        <w:tc>
+          <w:tcPr>
+            <w:tcW w:w="917" w:type="dxa"/>
+            <w:shd w:val="clear" w:color="auto" w:fill="D9D9D9" w:themeFill="background1" w:themeFillShade="D9"/>
+            <w:vAlign w:val="center"/>
+          </w:tcPr>
+          <w:p>
+            <w:pPr>
+              <w:spacing w:before="20" w:after="20"/>
+              <w:jc w:val="center"/>
+              <w:rPr>
+                <w:b/>
+                <w:lang w:val="bg-BG"/>
+              </w:rPr>
+            </w:pPr>
+            <w:r>
+              <w:rPr>
+                <w:b/>
+                <w:lang w:val="bg-BG"/>
+              </w:rPr>
+              <w:t>Вход</w:t>
+            </w:r>
+          </w:p>
+        </w:tc>
+        <w:tc>
+          <w:tcPr>
+            <w:tcW w:w="917" w:type="dxa"/>
+            <w:shd w:val="clear" w:color="auto" w:fill="D9D9D9" w:themeFill="background1" w:themeFillShade="D9"/>
+            <w:vAlign w:val="center"/>
+          </w:tcPr>
+          <w:p>
+            <w:pPr>
+              <w:spacing w:before="20" w:after="20"/>
+              <w:jc w:val="center"/>
+              <w:rPr>
+                <w:b/>
+                <w:lang w:val="bg-BG"/>
+              </w:rPr>
+            </w:pPr>
+            <w:r>
+              <w:rPr>
+                <w:b/>
+                <w:lang w:val="bg-BG"/>
+              </w:rPr>
+              <w:t>Изход</w:t>
+            </w:r>
+          </w:p>
+        </w:tc>
+        <w:tc>
+          <w:tcPr>
+            <w:tcW w:w="367" w:type="dxa"/>
+            <w:vMerge w:val="restart"/>
+            <w:tcBorders>
+              <w:top w:val="nil"/>
+              <w:bottom w:val="nil"/>
+            </w:tcBorders>
+            <w:shd w:val="clear" w:color="auto" w:fill="auto"/>
+          </w:tcPr>
+          <w:p>
+            <w:pPr>
+              <w:spacing w:before="20" w:after="20"/>
+              <w:jc w:val="center"/>
+              <w:rPr>
+                <w:b/>
+                <w:lang w:val="bg-BG"/>
+              </w:rPr>
+            </w:pPr>
+          </w:p>
+        </w:tc>
+        <w:tc>
+          <w:tcPr>
+            <w:tcW w:w="917" w:type="dxa"/>
+            <w:shd w:val="clear" w:color="auto" w:fill="D9D9D9" w:themeFill="background1" w:themeFillShade="D9"/>
+            <w:vAlign w:val="center"/>
+          </w:tcPr>
+          <w:p>
+            <w:pPr>
+              <w:spacing w:before="20" w:after="20"/>
+              <w:jc w:val="center"/>
+              <w:rPr>
+                <w:b/>
+                <w:lang w:val="bg-BG"/>
+              </w:rPr>
+            </w:pPr>
+            <w:r>
+              <w:rPr>
+                <w:b/>
+                <w:lang w:val="bg-BG"/>
+              </w:rPr>
+              <w:t>Вход</w:t>
+            </w:r>
+          </w:p>
+        </w:tc>
+        <w:tc>
+          <w:tcPr>
+            <w:tcW w:w="917" w:type="dxa"/>
+            <w:shd w:val="clear" w:color="auto" w:fill="D9D9D9" w:themeFill="background1" w:themeFillShade="D9"/>
+            <w:vAlign w:val="center"/>
+          </w:tcPr>
+          <w:p>
+            <w:pPr>
+              <w:spacing w:before="20" w:after="20"/>
+              <w:jc w:val="center"/>
+              <w:rPr>
+                <w:b/>
+                <w:lang w:val="bg-BG"/>
+              </w:rPr>
+            </w:pPr>
+            <w:r>
+              <w:rPr>
+                <w:b/>
+                <w:lang w:val="bg-BG"/>
+              </w:rPr>
+              <w:t>Изход</w:t>
+            </w:r>
+          </w:p>
+        </w:tc>
+        <w:tc>
+          <w:tcPr>
+            <w:tcW w:w="367" w:type="dxa"/>
+            <w:vMerge w:val="restart"/>
+            <w:tcBorders>
+              <w:top w:val="nil"/>
+              <w:bottom w:val="nil"/>
+            </w:tcBorders>
+            <w:shd w:val="clear" w:color="auto" w:fill="auto"/>
+          </w:tcPr>
+          <w:p>
+            <w:pPr>
+              <w:spacing w:before="20" w:after="20"/>
+              <w:jc w:val="center"/>
+              <w:rPr>
+                <w:b/>
+                <w:lang w:val="bg-BG"/>
+              </w:rPr>
+            </w:pPr>
+          </w:p>
+        </w:tc>
+        <w:tc>
+          <w:tcPr>
+            <w:tcW w:w="917" w:type="dxa"/>
+            <w:shd w:val="clear" w:color="auto" w:fill="D9D9D9" w:themeFill="background1" w:themeFillShade="D9"/>
+            <w:vAlign w:val="center"/>
+          </w:tcPr>
+          <w:p>
+            <w:pPr>
+              <w:spacing w:before="20" w:after="20"/>
+              <w:jc w:val="center"/>
+              <w:rPr>
+                <w:b/>
+                <w:lang w:val="bg-BG"/>
+              </w:rPr>
+            </w:pPr>
+            <w:r>
+              <w:rPr>
+                <w:b/>
+                <w:lang w:val="bg-BG"/>
+              </w:rPr>
+              <w:t>Вход</w:t>
+            </w:r>
+          </w:p>
+        </w:tc>
+        <w:tc>
+          <w:tcPr>
+            <w:tcW w:w="917" w:type="dxa"/>
+            <w:shd w:val="clear" w:color="auto" w:fill="D9D9D9" w:themeFill="background1" w:themeFillShade="D9"/>
+            <w:vAlign w:val="center"/>
+          </w:tcPr>
+          <w:p>
+            <w:pPr>
+              <w:spacing w:before="20" w:after="20"/>
+              <w:jc w:val="center"/>
+              <w:rPr>
+                <w:b/>
+                <w:lang w:val="bg-BG"/>
+              </w:rPr>
+            </w:pPr>
+            <w:r>
+              <w:rPr>
+                <w:b/>
+                <w:lang w:val="bg-BG"/>
+              </w:rPr>
+              <w:t>Изход</w:t>
+            </w:r>
+          </w:p>
+        </w:tc>
+        <w:tc>
+          <w:tcPr>
+            <w:tcW w:w="367" w:type="dxa"/>
+            <w:vMerge w:val="restart"/>
+            <w:tcBorders>
+              <w:top w:val="nil"/>
+              <w:bottom w:val="nil"/>
+            </w:tcBorders>
+            <w:shd w:val="clear" w:color="auto" w:fill="auto"/>
+          </w:tcPr>
+          <w:p>
+            <w:pPr>
+              <w:spacing w:before="20" w:after="20"/>
+              <w:jc w:val="center"/>
+              <w:rPr>
+                <w:b/>
+                <w:lang w:val="bg-BG"/>
+              </w:rPr>
+            </w:pPr>
+          </w:p>
+        </w:tc>
+        <w:tc>
+          <w:tcPr>
+            <w:tcW w:w="917" w:type="dxa"/>
+            <w:shd w:val="clear" w:color="auto" w:fill="D9D9D9" w:themeFill="background1" w:themeFillShade="D9"/>
+            <w:vAlign w:val="center"/>
+          </w:tcPr>
+          <w:p>
+            <w:pPr>
+              <w:spacing w:before="20" w:after="20"/>
+              <w:jc w:val="center"/>
+              <w:rPr>
+                <w:b/>
+                <w:lang w:val="bg-BG"/>
+              </w:rPr>
+            </w:pPr>
+            <w:r>
+              <w:rPr>
+                <w:b/>
+                <w:lang w:val="bg-BG"/>
+              </w:rPr>
+              <w:t>Вход</w:t>
+            </w:r>
+          </w:p>
+        </w:tc>
+        <w:tc>
+          <w:tcPr>
+            <w:tcW w:w="917" w:type="dxa"/>
+            <w:shd w:val="clear" w:color="auto" w:fill="D9D9D9" w:themeFill="background1" w:themeFillShade="D9"/>
+            <w:vAlign w:val="center"/>
+          </w:tcPr>
+          <w:p>
+            <w:pPr>
+              <w:spacing w:before="20" w:after="20"/>
+              <w:jc w:val="center"/>
+              <w:rPr>
+                <w:b/>
+                <w:lang w:val="bg-BG"/>
+              </w:rPr>
+            </w:pPr>
+            <w:r>
+              <w:rPr>
+                <w:b/>
+                <w:lang w:val="bg-BG"/>
+              </w:rPr>
+              <w:t>Изход</w:t>
+            </w:r>
+          </w:p>
+        </w:tc>
+      </w:tr>
+      <w:tr>
+        <w:trPr>
+          <w:trHeight w:val="1763"/>
+        </w:trPr>
+        <w:tc>
+          <w:tcPr>
+            <w:tcW w:w="889" w:type="dxa"/>
+          </w:tcPr>
+          <w:p>
+            <w:pPr>
+              <w:spacing w:before="20" w:after="20"/>
+              <w:rPr>
+                <w:rFonts w:ascii="Consolas" w:hAnsi="Consolas"/>
+                <w:noProof/>
+              </w:rPr>
+            </w:pPr>
+            <w:r>
+              <w:rPr>
+                <w:rFonts w:ascii="Consolas" w:hAnsi="Consolas"/>
+                <w:noProof/>
+              </w:rPr>
+              <w:t>100</w:t>
+            </w:r>
+          </w:p>
+          <w:p>
+            <w:pPr>
+              <w:spacing w:before="20" w:after="20"/>
+              <w:rPr>
+                <w:rFonts w:ascii="Consolas" w:hAnsi="Consolas"/>
+                <w:noProof/>
+              </w:rPr>
+            </w:pPr>
+            <w:r>
+              <w:rPr>
+                <w:rFonts w:ascii="Consolas" w:hAnsi="Consolas"/>
+                <w:noProof/>
+              </w:rPr>
+              <w:t>99</w:t>
+            </w:r>
+          </w:p>
+          <w:p>
+            <w:pPr>
+              <w:spacing w:before="20" w:after="20"/>
+              <w:rPr>
+                <w:rFonts w:ascii="Consolas" w:hAnsi="Consolas"/>
+                <w:noProof/>
+              </w:rPr>
+            </w:pPr>
+            <w:r>
+              <w:rPr>
+                <w:rFonts w:ascii="Consolas" w:hAnsi="Consolas"/>
+                <w:noProof/>
+              </w:rPr>
+              <w:t>80</w:t>
+            </w:r>
+          </w:p>
+          <w:p>
+            <w:pPr>
+              <w:spacing w:before="20" w:after="20"/>
+              <w:rPr>
+                <w:rFonts w:ascii="Consolas" w:hAnsi="Consolas"/>
+                <w:noProof/>
+              </w:rPr>
+            </w:pPr>
+            <w:r>
+              <w:rPr>
+                <w:rFonts w:ascii="Consolas" w:hAnsi="Consolas"/>
+                <w:noProof/>
+              </w:rPr>
+              <w:t>70</w:t>
+            </w:r>
+          </w:p>
+          <w:p>
+            <w:pPr>
+              <w:spacing w:before="20" w:after="20"/>
+              <w:rPr>
+                <w:rFonts w:ascii="Consolas" w:hAnsi="Consolas"/>
+                <w:noProof/>
+              </w:rPr>
+            </w:pPr>
+            <w:r>
+              <w:rPr>
+                <w:rFonts w:ascii="Consolas" w:hAnsi="Consolas"/>
+                <w:noProof/>
+              </w:rPr>
+              <w:t>Stop</w:t>
+            </w:r>
+          </w:p>
+        </w:tc>
+        <w:tc>
+          <w:tcPr>
+            <w:tcW w:w="917" w:type="dxa"/>
+          </w:tcPr>
+          <w:p>
+            <w:pPr>
+              <w:spacing w:before="20" w:after="20"/>
+              <w:rPr>
+                <w:rFonts w:ascii="Consolas" w:hAnsi="Consolas"/>
+                <w:noProof/>
+              </w:rPr>
+            </w:pPr>
+            <w:r>
+              <w:rPr>
+                <w:rFonts w:ascii="Consolas" w:hAnsi="Consolas"/>
+                <w:noProof/>
+              </w:rPr>
+              <w:t>100</w:t>
+            </w:r>
+          </w:p>
+        </w:tc>
+        <w:tc>
+          <w:tcPr>
+            <w:tcW w:w="367" w:type="dxa"/>
+            <w:vMerge/>
+            <w:tcBorders>
+              <w:bottom w:val="nil"/>
+            </w:tcBorders>
+            <w:shd w:val="clear" w:color="auto" w:fill="auto"/>
+          </w:tcPr>
+          <w:p>
+            <w:pPr>
+              <w:spacing w:before="20" w:after="20"/>
+              <w:rPr>
+                <w:rFonts w:ascii="Consolas" w:hAnsi="Consolas"/>
+                <w:noProof/>
+              </w:rPr>
+            </w:pPr>
+          </w:p>
+        </w:tc>
+        <w:tc>
+          <w:tcPr>
+            <w:tcW w:w="917" w:type="dxa"/>
+          </w:tcPr>
+          <w:p>
+            <w:pPr>
+              <w:spacing w:before="20" w:after="20"/>
+              <w:rPr>
+                <w:rFonts w:ascii="Consolas" w:hAnsi="Consolas"/>
+                <w:noProof/>
+              </w:rPr>
+            </w:pPr>
+            <w:r>
+              <w:rPr>
+                <w:rFonts w:ascii="Consolas" w:hAnsi="Consolas"/>
+                <w:noProof/>
+              </w:rPr>
+              <w:t>-10</w:t>
+            </w:r>
+          </w:p>
+          <w:p>
+            <w:pPr>
+              <w:spacing w:before="20" w:after="20"/>
+              <w:rPr>
+                <w:rFonts w:ascii="Consolas" w:hAnsi="Consolas"/>
+                <w:noProof/>
+              </w:rPr>
+            </w:pPr>
+            <w:r>
+              <w:rPr>
+                <w:rFonts w:ascii="Consolas" w:hAnsi="Consolas"/>
+                <w:noProof/>
+              </w:rPr>
+              <w:t>20</w:t>
+            </w:r>
+          </w:p>
+          <w:p>
+            <w:pPr>
+              <w:spacing w:before="20" w:after="20"/>
+              <w:rPr>
+                <w:rFonts w:ascii="Consolas" w:hAnsi="Consolas"/>
+                <w:noProof/>
+              </w:rPr>
+            </w:pPr>
+            <w:r>
+              <w:rPr>
+                <w:rFonts w:ascii="Consolas" w:hAnsi="Consolas"/>
+                <w:noProof/>
+              </w:rPr>
+              <w:t>-30</w:t>
+            </w:r>
+          </w:p>
+          <w:p>
+            <w:pPr>
+              <w:spacing w:before="20" w:after="20"/>
+              <w:rPr>
+                <w:rFonts w:ascii="Consolas" w:hAnsi="Consolas"/>
+                <w:noProof/>
+              </w:rPr>
+            </w:pPr>
+            <w:r>
+              <w:rPr>
+                <w:rFonts w:ascii="Consolas" w:hAnsi="Consolas"/>
+                <w:noProof/>
+              </w:rPr>
+              <w:t>Stop</w:t>
+            </w:r>
+          </w:p>
+        </w:tc>
+        <w:tc>
+          <w:tcPr>
+            <w:tcW w:w="917" w:type="dxa"/>
+          </w:tcPr>
+          <w:p>
+            <w:pPr>
+              <w:spacing w:before="20" w:after="20"/>
+              <w:rPr>
+                <w:rFonts w:ascii="Consolas" w:hAnsi="Consolas"/>
+                <w:noProof/>
+              </w:rPr>
+            </w:pPr>
+            <w:r>
+              <w:rPr>
+                <w:rFonts w:ascii="Consolas" w:hAnsi="Consolas"/>
+                <w:noProof/>
+              </w:rPr>
+              <w:t>20</w:t>
+            </w:r>
+          </w:p>
+        </w:tc>
+        <w:tc>
+          <w:tcPr>
+            <w:tcW w:w="367" w:type="dxa"/>
+            <w:vMerge/>
+            <w:tcBorders>
+              <w:bottom w:val="nil"/>
+            </w:tcBorders>
+            <w:shd w:val="clear" w:color="auto" w:fill="auto"/>
+          </w:tcPr>
+          <w:p>
+            <w:pPr>
+              <w:spacing w:before="20" w:after="20"/>
+              <w:rPr>
+                <w:rFonts w:ascii="Consolas" w:hAnsi="Consolas"/>
+                <w:noProof/>
+              </w:rPr>
+            </w:pPr>
+          </w:p>
+        </w:tc>
+        <w:tc>
+          <w:tcPr>
+            <w:tcW w:w="917" w:type="dxa"/>
+          </w:tcPr>
+          <w:p>
+            <w:pPr>
+              <w:spacing w:before="20" w:after="20"/>
+              <w:rPr>
+                <w:rFonts w:ascii="Consolas" w:hAnsi="Consolas"/>
+                <w:noProof/>
+              </w:rPr>
+            </w:pPr>
+            <w:r>
+              <w:rPr>
+                <w:rFonts w:ascii="Consolas" w:hAnsi="Consolas"/>
+                <w:noProof/>
+              </w:rPr>
+              <w:t>45</w:t>
+            </w:r>
+          </w:p>
+          <w:p>
+            <w:pPr>
+              <w:spacing w:before="20" w:after="20"/>
+              <w:rPr>
+                <w:rFonts w:ascii="Consolas" w:hAnsi="Consolas"/>
+                <w:noProof/>
+              </w:rPr>
+            </w:pPr>
+            <w:r>
+              <w:rPr>
+                <w:rFonts w:ascii="Consolas" w:hAnsi="Consolas"/>
+                <w:noProof/>
+              </w:rPr>
+              <w:t>-20</w:t>
+            </w:r>
+          </w:p>
+          <w:p>
+            <w:pPr>
+              <w:spacing w:before="20" w:after="20"/>
+              <w:rPr>
+                <w:rFonts w:ascii="Consolas" w:hAnsi="Consolas"/>
+                <w:noProof/>
+              </w:rPr>
+            </w:pPr>
+            <w:r>
+              <w:rPr>
+                <w:rFonts w:ascii="Consolas" w:hAnsi="Consolas"/>
+                <w:noProof/>
+              </w:rPr>
+              <w:t>7</w:t>
+            </w:r>
+          </w:p>
+          <w:p>
+            <w:pPr>
+              <w:spacing w:before="20" w:after="20"/>
+              <w:rPr>
+                <w:rFonts w:ascii="Consolas" w:hAnsi="Consolas"/>
+                <w:noProof/>
+              </w:rPr>
+            </w:pPr>
+            <w:r>
+              <w:rPr>
+                <w:rFonts w:ascii="Consolas" w:hAnsi="Consolas"/>
+                <w:noProof/>
+              </w:rPr>
+              <w:t>99</w:t>
+            </w:r>
+          </w:p>
+          <w:p>
+            <w:pPr>
+              <w:spacing w:before="20" w:after="20"/>
+              <w:rPr>
+                <w:rFonts w:ascii="Consolas" w:hAnsi="Consolas"/>
+                <w:noProof/>
+              </w:rPr>
+            </w:pPr>
+            <w:r>
+              <w:rPr>
+                <w:rFonts w:ascii="Consolas" w:hAnsi="Consolas"/>
+                <w:noProof/>
+              </w:rPr>
+              <w:t>Stop</w:t>
+            </w:r>
+          </w:p>
+        </w:tc>
+        <w:tc>
+          <w:tcPr>
+            <w:tcW w:w="917" w:type="dxa"/>
+          </w:tcPr>
+          <w:p>
+            <w:pPr>
+              <w:spacing w:before="20" w:after="20"/>
+              <w:rPr>
+                <w:rFonts w:ascii="Consolas" w:hAnsi="Consolas"/>
+                <w:noProof/>
+              </w:rPr>
+            </w:pPr>
+            <w:r>
+              <w:rPr>
+                <w:rFonts w:ascii="Consolas" w:hAnsi="Consolas"/>
+                <w:noProof/>
+              </w:rPr>
+              <w:t>99</w:t>
+            </w:r>
+          </w:p>
+        </w:tc>
+        <w:tc>
+          <w:tcPr>
+            <w:tcW w:w="367" w:type="dxa"/>
+            <w:vMerge/>
+            <w:tcBorders>
+              <w:bottom w:val="nil"/>
+            </w:tcBorders>
+            <w:shd w:val="clear" w:color="auto" w:fill="auto"/>
+          </w:tcPr>
+          <w:p>
+            <w:pPr>
+              <w:spacing w:before="20" w:after="20"/>
+              <w:rPr>
+                <w:rFonts w:ascii="Consolas" w:hAnsi="Consolas"/>
+                <w:noProof/>
+              </w:rPr>
+            </w:pPr>
+          </w:p>
+        </w:tc>
+        <w:tc>
+          <w:tcPr>
+            <w:tcW w:w="917" w:type="dxa"/>
+          </w:tcPr>
+          <w:p>
+            <w:pPr>
+              <w:spacing w:before="20" w:after="20"/>
+              <w:rPr>
+                <w:rFonts w:ascii="Consolas" w:hAnsi="Consolas"/>
+                <w:noProof/>
+              </w:rPr>
+            </w:pPr>
+            <w:r>
+              <w:rPr>
+                <w:rFonts w:ascii="Consolas" w:hAnsi="Consolas"/>
+                <w:noProof/>
+              </w:rPr>
+              <w:t>999</w:t>
+            </w:r>
+          </w:p>
+          <w:p>
+            <w:pPr>
+              <w:spacing w:before="20" w:after="20"/>
+              <w:rPr>
+                <w:rFonts w:ascii="Consolas" w:hAnsi="Consolas"/>
+                <w:noProof/>
+              </w:rPr>
+            </w:pPr>
+            <w:r>
+              <w:rPr>
+                <w:rFonts w:ascii="Consolas" w:hAnsi="Consolas"/>
+                <w:noProof/>
+              </w:rPr>
+              <w:t>Stop</w:t>
+            </w:r>
+          </w:p>
+        </w:tc>
+        <w:tc>
+          <w:tcPr>
+            <w:tcW w:w="917" w:type="dxa"/>
+          </w:tcPr>
+          <w:p>
+            <w:pPr>
+              <w:spacing w:before="20" w:after="20"/>
+              <w:rPr>
+                <w:rFonts w:ascii="Consolas" w:hAnsi="Consolas"/>
+                <w:noProof/>
+              </w:rPr>
+            </w:pPr>
+            <w:r>
+              <w:rPr>
+                <w:rFonts w:ascii="Consolas" w:hAnsi="Consolas"/>
+                <w:noProof/>
+              </w:rPr>
+              <w:t>999</w:t>
+            </w:r>
+          </w:p>
+        </w:tc>
+        <w:tc>
+          <w:tcPr>
+            <w:tcW w:w="367" w:type="dxa"/>
+            <w:vMerge/>
+            <w:tcBorders>
+              <w:bottom w:val="nil"/>
+            </w:tcBorders>
+            <w:shd w:val="clear" w:color="auto" w:fill="auto"/>
+          </w:tcPr>
+          <w:p>
+            <w:pPr>
+              <w:spacing w:before="20" w:after="20"/>
+              <w:rPr>
+                <w:rFonts w:ascii="Consolas" w:hAnsi="Consolas"/>
+                <w:noProof/>
+              </w:rPr>
+            </w:pPr>
+          </w:p>
+        </w:tc>
+        <w:tc>
+          <w:tcPr>
+            <w:tcW w:w="917" w:type="dxa"/>
+          </w:tcPr>
+          <w:p>
+            <w:pPr>
+              <w:spacing w:before="20" w:after="20"/>
+              <w:rPr>
+                <w:rFonts w:ascii="Consolas" w:hAnsi="Consolas"/>
+                <w:noProof/>
+              </w:rPr>
+            </w:pPr>
+            <w:r>
+              <w:rPr>
+                <w:rFonts w:ascii="Consolas" w:hAnsi="Consolas"/>
+                <w:noProof/>
+              </w:rPr>
+              <w:t>-1</w:t>
+            </w:r>
+          </w:p>
+          <w:p>
+            <w:pPr>
+              <w:spacing w:before="20" w:after="20"/>
+              <w:rPr>
+                <w:rFonts w:ascii="Consolas" w:hAnsi="Consolas"/>
+                <w:noProof/>
+              </w:rPr>
+            </w:pPr>
+            <w:r>
+              <w:rPr>
+                <w:rFonts w:ascii="Consolas" w:hAnsi="Consolas"/>
+                <w:noProof/>
+              </w:rPr>
+              <w:t>-2</w:t>
+            </w:r>
+          </w:p>
+          <w:p>
+            <w:pPr>
+              <w:spacing w:before="20" w:after="20"/>
+              <w:rPr>
+                <w:rFonts w:ascii="Consolas" w:hAnsi="Consolas"/>
+                <w:noProof/>
+              </w:rPr>
+            </w:pPr>
+            <w:r>
+              <w:rPr>
+                <w:rFonts w:ascii="Consolas" w:hAnsi="Consolas"/>
+                <w:noProof/>
+              </w:rPr>
+              <w:t>Stop</w:t>
+            </w:r>
+          </w:p>
+        </w:tc>
+        <w:tc>
+          <w:tcPr>
+            <w:tcW w:w="917" w:type="dxa"/>
+          </w:tcPr>
+          <w:p>
+            <w:pPr>
+              <w:spacing w:before="20" w:after="20"/>
+              <w:rPr>
+                <w:rFonts w:ascii="Consolas" w:hAnsi="Consolas"/>
+                <w:noProof/>
+              </w:rPr>
+            </w:pPr>
+            <w:r>
+              <w:rPr>
+                <w:rFonts w:ascii="Consolas" w:hAnsi="Consolas"/>
+                <w:noProof/>
+              </w:rPr>
+              <w:t>-1</w:t>
+            </w:r>
+          </w:p>
+        </w:tc>
+      </w:tr>
+    </w:tbl>
+    <w:p>
+      <w:pPr>
+        <w:pStyle w:val="Heading3"/>
+        <w:rPr>
+          <w:lang w:val="bg-BG"/>
+        </w:rPr>
+      </w:pPr>
+      <w:r>
+        <w:rPr>
+          <w:lang w:val="bg-BG"/>
+        </w:rPr>
+        <w:t>Насоки</w:t>
+      </w:r>
+    </w:p>
+    <w:p>
+      <w:pPr>
+        <w:pStyle w:val="ListParagraph"/>
+        <w:numPr>
+          <w:ilvl w:val="0"/>
+          <w:numId w:val="57"/>
+        </w:numPr>
+        <w:rPr>
+          <w:rFonts w:ascii="Consolas" w:hAnsi="Consolas" w:cs="Consolas"/>
+          <w:lang w:val="bg-BG"/>
+        </w:rPr>
+      </w:pPr>
+      <w:r>
+        <w:rPr>
+          <w:lang w:val="bg-BG"/>
+        </w:rPr>
+        <w:t xml:space="preserve">Създайте променлива, която да съхранява </w:t>
+      </w:r>
+      <w:r>
+        <w:rPr>
+          <w:b/>
+          <w:bCs/>
+          <w:lang w:val="bg-BG"/>
+        </w:rPr>
+        <w:t>най-голямото число</w:t>
+      </w:r>
+      <w:r>
+        <w:rPr>
+          <w:b/>
+          <w:bCs/>
+          <w:lang w:val="bg-BG"/>
+        </w:rPr>
+        <w:t xml:space="preserve"> </w:t>
+      </w:r>
+      <w:r>
+        <w:rPr>
+          <w:lang w:val="bg-BG"/>
+        </w:rPr>
+        <w:t>и има начална стойност</w:t>
+      </w:r>
+      <w:r>
+        <w:rPr>
+          <w:b/>
+          <w:bCs/>
+        </w:rPr>
+        <w:t xml:space="preserve"> </w:t>
+      </w:r>
+      <w:r>
+        <w:rPr>
+          <w:rFonts w:ascii="Consolas" w:hAnsi="Consolas" w:cs="Consolas"/>
+          <w:b/>
+          <w:bCs/>
+        </w:rPr>
+        <w:t>int.MinValue</w:t>
+      </w:r>
+    </w:p>
+    <w:p>
+      <w:pPr>
+        <w:pStyle w:val="ListParagraph"/>
+        <w:numPr>
+          <w:ilvl w:val="0"/>
+          <w:numId w:val="57"/>
+        </w:numPr>
+        <w:rPr>
+          <w:lang w:val="bg-BG"/>
+        </w:rPr>
+      </w:pPr>
+      <w:r>
+        <w:rPr>
+          <w:lang w:val="bg-BG"/>
+        </w:rPr>
+        <w:t xml:space="preserve">Прочетете </w:t>
+      </w:r>
+      <w:r>
+        <w:rPr>
+          <w:b/>
+          <w:bCs/>
+          <w:lang w:val="bg-BG"/>
+        </w:rPr>
+        <w:t>входните данни</w:t>
+      </w:r>
+    </w:p>
+    <w:p>
+      <w:pPr>
+        <w:pStyle w:val="ListParagraph"/>
+        <w:numPr>
+          <w:ilvl w:val="0"/>
+          <w:numId w:val="57"/>
+        </w:numPr>
+        <w:rPr>
+          <w:lang w:val="bg-BG"/>
+        </w:rPr>
+      </w:pPr>
+      <w:r>
+        <w:rPr>
+          <w:lang w:val="bg-BG"/>
+        </w:rPr>
+        <w:t xml:space="preserve">Създайте </w:t>
+      </w:r>
+      <w:r>
+        <w:rPr>
+          <w:rFonts w:ascii="Consolas" w:hAnsi="Consolas" w:cs="Consolas"/>
+          <w:b/>
+          <w:bCs/>
+        </w:rPr>
+        <w:t>while</w:t>
+      </w:r>
+      <w:r>
+        <w:rPr>
+          <w:b/>
+          <w:bCs/>
+          <w:lang w:val="bg-BG"/>
+        </w:rPr>
+        <w:t>-цикъл</w:t>
+      </w:r>
+      <w:r>
+        <w:rPr>
+          <w:lang w:val="bg-BG"/>
+        </w:rPr>
+        <w:t xml:space="preserve">, с който да итерирате до получаване на команда </w:t>
+      </w:r>
+      <w:r>
+        <w:t>”</w:t>
+      </w:r>
+      <w:r>
+        <w:rPr>
+          <w:b/>
+          <w:bCs/>
+        </w:rPr>
+        <w:t>Stop</w:t>
+      </w:r>
+      <w:r>
+        <w:t>”</w:t>
+      </w:r>
+    </w:p>
+    <w:p>
+      <w:pPr>
+        <w:pStyle w:val="ListParagraph"/>
+        <w:numPr>
+          <w:ilvl w:val="0"/>
+          <w:numId w:val="57"/>
+        </w:numPr>
+        <w:rPr>
+          <w:lang w:val="bg-BG"/>
+        </w:rPr>
+      </w:pPr>
+      <w:r>
+        <w:rPr>
+          <w:lang w:val="bg-BG"/>
+        </w:rPr>
+        <w:t xml:space="preserve">Проверете дали прочетеното число е </w:t>
+      </w:r>
+      <w:r>
+        <w:rPr>
+          <w:b/>
+          <w:bCs/>
+          <w:lang w:val="bg-BG"/>
+        </w:rPr>
+        <w:t xml:space="preserve">по-голямо </w:t>
+      </w:r>
+      <w:r>
+        <w:rPr>
+          <w:lang w:val="bg-BG"/>
+        </w:rPr>
+        <w:t>от текущото най-голямо число</w:t>
+      </w:r>
+    </w:p>
+    <w:p>
+      <w:pPr>
+        <w:pStyle w:val="ListParagraph"/>
+        <w:numPr>
+          <w:ilvl w:val="1"/>
+          <w:numId w:val="10"/>
+        </w:numPr>
+        <w:rPr>
+          <w:lang w:val="bg-BG"/>
+        </w:rPr>
+      </w:pPr>
+      <w:r>
+        <w:rPr>
+          <w:lang w:val="bg-BG"/>
+        </w:rPr>
+        <w:t xml:space="preserve">Ако е </w:t>
+      </w:r>
+      <w:r>
+        <w:rPr>
+          <w:b/>
+          <w:bCs/>
+          <w:lang w:val="bg-BG"/>
+        </w:rPr>
+        <w:t>по-голямо</w:t>
+      </w:r>
+      <w:r>
+        <w:rPr>
+          <w:lang w:val="bg-BG"/>
+        </w:rPr>
+        <w:t xml:space="preserve">, запазете това число като </w:t>
+      </w:r>
+      <w:r>
+        <w:rPr>
+          <w:b/>
+          <w:bCs/>
+          <w:lang w:val="bg-BG"/>
+        </w:rPr>
+        <w:t>максимално</w:t>
+      </w:r>
+    </w:p>
+    <w:p>
+      <w:pPr>
+        <w:pStyle w:val="ListParagraph"/>
+        <w:numPr>
+          <w:ilvl w:val="0"/>
+          <w:numId w:val="57"/>
+        </w:numPr>
+        <w:rPr>
+          <w:b/>
+          <w:bCs/>
+          <w:lang w:val="bg-BG"/>
+        </w:rPr>
+      </w:pPr>
+      <w:r>
+        <w:rPr>
+          <w:lang w:val="bg-BG"/>
+        </w:rPr>
+        <w:t xml:space="preserve">Преминете към </w:t>
+      </w:r>
+      <w:r>
+        <w:rPr>
+          <w:b/>
+          <w:bCs/>
+          <w:lang w:val="bg-BG"/>
+        </w:rPr>
+        <w:t>следващите входни данни</w:t>
+      </w:r>
+    </w:p>
+    <w:p>
+      <w:pPr>
+        <w:pStyle w:val="Heading2"/>
+        <w:rPr>
+          <w:lang w:val="bg-BG"/>
+        </w:rPr>
+      </w:pPr>
+      <w:r>
+        <w:rPr>
+          <w:lang w:val="bg-BG"/>
+        </w:rPr>
+        <w:t>Най-малко число</w:t>
+      </w:r>
+    </w:p>
+    <w:p>
+      <w:pPr>
+        <w:rPr>
+          <w:lang w:val="bg-BG"/>
+        </w:rPr>
+      </w:pPr>
+      <w:bookmarkStart w:id="3" w:name="_Hlk38363178"/>
+      <w:r>
+        <w:rPr>
+          <w:lang w:val="bg-BG"/>
+        </w:rPr>
+        <w:t xml:space="preserve">Напишете програма, която до получаване на </w:t>
+      </w:r>
+      <w:r>
+        <w:rPr>
+          <w:b/>
+          <w:bCs/>
+          <w:lang w:val="bg-BG"/>
+        </w:rPr>
+        <w:t xml:space="preserve">командата </w:t>
+      </w:r>
+      <w:r>
+        <w:rPr>
+          <w:rFonts w:ascii="Consolas" w:hAnsi="Consolas"/>
+          <w:b/>
+          <w:bCs/>
+          <w:noProof/>
+          <w:lang w:val="bg-BG"/>
+        </w:rPr>
+        <w:t>"Stop"</w:t>
+      </w:r>
+      <w:r>
+        <w:rPr>
+          <w:lang w:val="bg-BG"/>
+        </w:rPr>
+        <w:t xml:space="preserve"> чете </w:t>
+      </w:r>
+      <w:r>
+        <w:rPr>
+          <w:b/>
+          <w:lang w:val="bg-BG"/>
+        </w:rPr>
+        <w:t>цели числа</w:t>
+      </w:r>
+      <w:r>
+        <w:rPr>
+          <w:lang w:val="bg-BG"/>
+        </w:rPr>
+        <w:t xml:space="preserve">, въведени от потребителя, и намира </w:t>
+      </w:r>
+      <w:r>
+        <w:rPr>
+          <w:b/>
+          <w:lang w:val="bg-BG"/>
+        </w:rPr>
+        <w:t>най-малкото</w:t>
+      </w:r>
+      <w:r>
+        <w:rPr>
+          <w:lang w:val="bg-BG"/>
+        </w:rPr>
+        <w:t xml:space="preserve"> измежду тях. Въвежда се по едно число на ред. </w:t>
+      </w:r>
+    </w:p>
+    <w:bookmarkEnd w:id="3"/>
+    <w:p>
+      <w:pPr>
+        <w:pStyle w:val="Heading3"/>
+        <w:rPr>
+          <w:lang w:val="bg-BG"/>
+        </w:rPr>
+      </w:pPr>
+      <w:r>
+        <w:rPr>
+          <w:lang w:val="bg-BG"/>
+        </w:rPr>
+        <w:t>Примери</w:t>
+      </w:r>
+    </w:p>
+    <w:tbl>
+      <w:tblPr>
+        <w:tblStyle w:val="TableGrid"/>
         <w:tblW w:w="10412" w:type="dxa"/>
         <w:tblInd w:w="23" w:type="dxa"/>
         <w:tblCellMar>
-          <w:top w:w="85" w:type="dxa"/>
-          <w:left w:w="142" w:type="dxa"/>
-          <w:bottom w:w="85" w:type="dxa"/>
-          <w:right w:w="142" w:type="dxa"/>
+          <w:top w:w="57" w:type="dxa"/>
+          <w:left w:w="85" w:type="dxa"/>
+          <w:bottom w:w="57" w:type="dxa"/>
+          <w:right w:w="85" w:type="dxa"/>
         </w:tblCellMar>
         <w:tblLook w:val="04A0" w:firstRow="1" w:lastRow="0" w:firstColumn="1" w:lastColumn="0" w:noHBand="0" w:noVBand="1"/>
       </w:tblPr>
@@ -10392,12 +11626,14 @@
               <w:rPr>
                 <w:rFonts w:ascii="Consolas" w:hAnsi="Consolas"/>
                 <w:noProof/>
-              </w:rPr>
-            </w:pPr>
-            <w:r>
-              <w:rPr>
-                <w:rFonts w:ascii="Consolas" w:hAnsi="Consolas"/>
-                <w:noProof/>
+                <w:lang w:val="bg-BG"/>
+              </w:rPr>
+            </w:pPr>
+            <w:r>
+              <w:rPr>
+                <w:rFonts w:ascii="Consolas" w:hAnsi="Consolas"/>
+                <w:noProof/>
+                <w:lang w:val="bg-BG"/>
               </w:rPr>
               <w:t>100</w:t>
             </w:r>
@@ -10408,12 +11644,14 @@
               <w:rPr>
                 <w:rFonts w:ascii="Consolas" w:hAnsi="Consolas"/>
                 <w:noProof/>
-              </w:rPr>
-            </w:pPr>
-            <w:r>
-              <w:rPr>
-                <w:rFonts w:ascii="Consolas" w:hAnsi="Consolas"/>
-                <w:noProof/>
+                <w:lang w:val="bg-BG"/>
+              </w:rPr>
+            </w:pPr>
+            <w:r>
+              <w:rPr>
+                <w:rFonts w:ascii="Consolas" w:hAnsi="Consolas"/>
+                <w:noProof/>
+                <w:lang w:val="bg-BG"/>
               </w:rPr>
               <w:t>99</w:t>
             </w:r>
@@ -10424,12 +11662,14 @@
               <w:rPr>
                 <w:rFonts w:ascii="Consolas" w:hAnsi="Consolas"/>
                 <w:noProof/>
-              </w:rPr>
-            </w:pPr>
-            <w:r>
-              <w:rPr>
-                <w:rFonts w:ascii="Consolas" w:hAnsi="Consolas"/>
-                <w:noProof/>
+                <w:lang w:val="bg-BG"/>
+              </w:rPr>
+            </w:pPr>
+            <w:r>
+              <w:rPr>
+                <w:rFonts w:ascii="Consolas" w:hAnsi="Consolas"/>
+                <w:noProof/>
+                <w:lang w:val="bg-BG"/>
               </w:rPr>
               <w:t>80</w:t>
             </w:r>
@@ -10440,12 +11680,14 @@
               <w:rPr>
                 <w:rFonts w:ascii="Consolas" w:hAnsi="Consolas"/>
                 <w:noProof/>
-              </w:rPr>
-            </w:pPr>
-            <w:r>
-              <w:rPr>
-                <w:rFonts w:ascii="Consolas" w:hAnsi="Consolas"/>
-                <w:noProof/>
+                <w:lang w:val="bg-BG"/>
+              </w:rPr>
+            </w:pPr>
+            <w:r>
+              <w:rPr>
+                <w:rFonts w:ascii="Consolas" w:hAnsi="Consolas"/>
+                <w:noProof/>
+                <w:lang w:val="bg-BG"/>
               </w:rPr>
               <w:t>70</w:t>
             </w:r>
@@ -10456,12 +11698,14 @@
               <w:rPr>
                 <w:rFonts w:ascii="Consolas" w:hAnsi="Consolas"/>
                 <w:noProof/>
-              </w:rPr>
-            </w:pPr>
-            <w:r>
-              <w:rPr>
-                <w:rFonts w:ascii="Consolas" w:hAnsi="Consolas"/>
-                <w:noProof/>
+                <w:lang w:val="bg-BG"/>
+              </w:rPr>
+            </w:pPr>
+            <w:r>
+              <w:rPr>
+                <w:rFonts w:ascii="Consolas" w:hAnsi="Consolas"/>
+                <w:noProof/>
+                <w:lang w:val="bg-BG"/>
               </w:rPr>
               <w:t>Stop</w:t>
             </w:r>
@@ -10477,14 +11721,16 @@
               <w:rPr>
                 <w:rFonts w:ascii="Consolas" w:hAnsi="Consolas"/>
                 <w:noProof/>
-              </w:rPr>
-            </w:pPr>
-            <w:r>
-              <w:rPr>
-                <w:rFonts w:ascii="Consolas" w:hAnsi="Consolas"/>
-                <w:noProof/>
-              </w:rPr>
-              <w:t>100</w:t>
+                <w:lang w:val="bg-BG"/>
+              </w:rPr>
+            </w:pPr>
+            <w:r>
+              <w:rPr>
+                <w:rFonts w:ascii="Consolas" w:hAnsi="Consolas"/>
+                <w:noProof/>
+                <w:lang w:val="bg-BG"/>
+              </w:rPr>
+              <w:t>70</w:t>
             </w:r>
           </w:p>
         </w:tc>
@@ -10503,6 +11749,7 @@
               <w:rPr>
                 <w:rFonts w:ascii="Consolas" w:hAnsi="Consolas"/>
                 <w:noProof/>
+                <w:lang w:val="bg-BG"/>
               </w:rPr>
             </w:pPr>
           </w:p>
@@ -10517,12 +11764,14 @@
               <w:rPr>
                 <w:rFonts w:ascii="Consolas" w:hAnsi="Consolas"/>
                 <w:noProof/>
-              </w:rPr>
-            </w:pPr>
-            <w:r>
-              <w:rPr>
-                <w:rFonts w:ascii="Consolas" w:hAnsi="Consolas"/>
-                <w:noProof/>
+                <w:lang w:val="bg-BG"/>
+              </w:rPr>
+            </w:pPr>
+            <w:r>
+              <w:rPr>
+                <w:rFonts w:ascii="Consolas" w:hAnsi="Consolas"/>
+                <w:noProof/>
+                <w:lang w:val="bg-BG"/>
               </w:rPr>
               <w:t>-10</w:t>
             </w:r>
@@ -10533,12 +11782,14 @@
               <w:rPr>
                 <w:rFonts w:ascii="Consolas" w:hAnsi="Consolas"/>
                 <w:noProof/>
-              </w:rPr>
-            </w:pPr>
-            <w:r>
-              <w:rPr>
-                <w:rFonts w:ascii="Consolas" w:hAnsi="Consolas"/>
-                <w:noProof/>
+                <w:lang w:val="bg-BG"/>
+              </w:rPr>
+            </w:pPr>
+            <w:r>
+              <w:rPr>
+                <w:rFonts w:ascii="Consolas" w:hAnsi="Consolas"/>
+                <w:noProof/>
+                <w:lang w:val="bg-BG"/>
               </w:rPr>
               <w:t>20</w:t>
             </w:r>
@@ -10549,12 +11800,14 @@
               <w:rPr>
                 <w:rFonts w:ascii="Consolas" w:hAnsi="Consolas"/>
                 <w:noProof/>
-              </w:rPr>
-            </w:pPr>
-            <w:r>
-              <w:rPr>
-                <w:rFonts w:ascii="Consolas" w:hAnsi="Consolas"/>
-                <w:noProof/>
+                <w:lang w:val="bg-BG"/>
+              </w:rPr>
+            </w:pPr>
+            <w:r>
+              <w:rPr>
+                <w:rFonts w:ascii="Consolas" w:hAnsi="Consolas"/>
+                <w:noProof/>
+                <w:lang w:val="bg-BG"/>
               </w:rPr>
               <w:t>-30</w:t>
             </w:r>
@@ -10565,12 +11818,14 @@
               <w:rPr>
                 <w:rFonts w:ascii="Consolas" w:hAnsi="Consolas"/>
                 <w:noProof/>
-              </w:rPr>
-            </w:pPr>
-            <w:r>
-              <w:rPr>
-                <w:rFonts w:ascii="Consolas" w:hAnsi="Consolas"/>
-                <w:noProof/>
+                <w:lang w:val="bg-BG"/>
+              </w:rPr>
+            </w:pPr>
+            <w:r>
+              <w:rPr>
+                <w:rFonts w:ascii="Consolas" w:hAnsi="Consolas"/>
+                <w:noProof/>
+                <w:lang w:val="bg-BG"/>
               </w:rPr>
               <w:t>Stop</w:t>
             </w:r>
@@ -10586,14 +11841,16 @@
               <w:rPr>
                 <w:rFonts w:ascii="Consolas" w:hAnsi="Consolas"/>
                 <w:noProof/>
-              </w:rPr>
-            </w:pPr>
-            <w:r>
-              <w:rPr>
-                <w:rFonts w:ascii="Consolas" w:hAnsi="Consolas"/>
-                <w:noProof/>
-              </w:rPr>
-              <w:t>20</w:t>
+                <w:lang w:val="bg-BG"/>
+              </w:rPr>
+            </w:pPr>
+            <w:r>
+              <w:rPr>
+                <w:rFonts w:ascii="Consolas" w:hAnsi="Consolas"/>
+                <w:noProof/>
+                <w:lang w:val="bg-BG"/>
+              </w:rPr>
+              <w:t>-30</w:t>
             </w:r>
           </w:p>
         </w:tc>
@@ -10612,6 +11869,7 @@
               <w:rPr>
                 <w:rFonts w:ascii="Consolas" w:hAnsi="Consolas"/>
                 <w:noProof/>
+                <w:lang w:val="bg-BG"/>
               </w:rPr>
             </w:pPr>
           </w:p>
@@ -10626,12 +11884,14 @@
               <w:rPr>
                 <w:rFonts w:ascii="Consolas" w:hAnsi="Consolas"/>
                 <w:noProof/>
-              </w:rPr>
-            </w:pPr>
-            <w:r>
-              <w:rPr>
-                <w:rFonts w:ascii="Consolas" w:hAnsi="Consolas"/>
-                <w:noProof/>
+                <w:lang w:val="bg-BG"/>
+              </w:rPr>
+            </w:pPr>
+            <w:r>
+              <w:rPr>
+                <w:rFonts w:ascii="Consolas" w:hAnsi="Consolas"/>
+                <w:noProof/>
+                <w:lang w:val="bg-BG"/>
               </w:rPr>
               <w:t>45</w:t>
             </w:r>
@@ -10642,12 +11902,14 @@
               <w:rPr>
                 <w:rFonts w:ascii="Consolas" w:hAnsi="Consolas"/>
                 <w:noProof/>
-              </w:rPr>
-            </w:pPr>
-            <w:r>
-              <w:rPr>
-                <w:rFonts w:ascii="Consolas" w:hAnsi="Consolas"/>
-                <w:noProof/>
+                <w:lang w:val="bg-BG"/>
+              </w:rPr>
+            </w:pPr>
+            <w:r>
+              <w:rPr>
+                <w:rFonts w:ascii="Consolas" w:hAnsi="Consolas"/>
+                <w:noProof/>
+                <w:lang w:val="bg-BG"/>
               </w:rPr>
               <w:t>-20</w:t>
             </w:r>
@@ -10658,12 +11920,14 @@
               <w:rPr>
                 <w:rFonts w:ascii="Consolas" w:hAnsi="Consolas"/>
                 <w:noProof/>
-              </w:rPr>
-            </w:pPr>
-            <w:r>
-              <w:rPr>
-                <w:rFonts w:ascii="Consolas" w:hAnsi="Consolas"/>
-                <w:noProof/>
+                <w:lang w:val="bg-BG"/>
+              </w:rPr>
+            </w:pPr>
+            <w:r>
+              <w:rPr>
+                <w:rFonts w:ascii="Consolas" w:hAnsi="Consolas"/>
+                <w:noProof/>
+                <w:lang w:val="bg-BG"/>
               </w:rPr>
               <w:t>7</w:t>
             </w:r>
@@ -10674,12 +11938,14 @@
               <w:rPr>
                 <w:rFonts w:ascii="Consolas" w:hAnsi="Consolas"/>
                 <w:noProof/>
-              </w:rPr>
-            </w:pPr>
-            <w:r>
-              <w:rPr>
-                <w:rFonts w:ascii="Consolas" w:hAnsi="Consolas"/>
-                <w:noProof/>
+                <w:lang w:val="bg-BG"/>
+              </w:rPr>
+            </w:pPr>
+            <w:r>
+              <w:rPr>
+                <w:rFonts w:ascii="Consolas" w:hAnsi="Consolas"/>
+                <w:noProof/>
+                <w:lang w:val="bg-BG"/>
               </w:rPr>
               <w:t>99</w:t>
             </w:r>
@@ -10690,12 +11956,14 @@
               <w:rPr>
                 <w:rFonts w:ascii="Consolas" w:hAnsi="Consolas"/>
                 <w:noProof/>
-              </w:rPr>
-            </w:pPr>
-            <w:r>
-              <w:rPr>
-                <w:rFonts w:ascii="Consolas" w:hAnsi="Consolas"/>
-                <w:noProof/>
+                <w:lang w:val="bg-BG"/>
+              </w:rPr>
+            </w:pPr>
+            <w:r>
+              <w:rPr>
+                <w:rFonts w:ascii="Consolas" w:hAnsi="Consolas"/>
+                <w:noProof/>
+                <w:lang w:val="bg-BG"/>
               </w:rPr>
               <w:t>Stop</w:t>
             </w:r>
@@ -10711,14 +11979,16 @@
               <w:rPr>
                 <w:rFonts w:ascii="Consolas" w:hAnsi="Consolas"/>
                 <w:noProof/>
-              </w:rPr>
-            </w:pPr>
-            <w:r>
-              <w:rPr>
-                <w:rFonts w:ascii="Consolas" w:hAnsi="Consolas"/>
-                <w:noProof/>
-              </w:rPr>
-              <w:t>99</w:t>
+                <w:lang w:val="bg-BG"/>
+              </w:rPr>
+            </w:pPr>
+            <w:r>
+              <w:rPr>
+                <w:rFonts w:ascii="Consolas" w:hAnsi="Consolas"/>
+                <w:noProof/>
+                <w:lang w:val="bg-BG"/>
+              </w:rPr>
+              <w:t>-20</w:t>
             </w:r>
           </w:p>
         </w:tc>
@@ -10737,6 +12007,7 @@
               <w:rPr>
                 <w:rFonts w:ascii="Consolas" w:hAnsi="Consolas"/>
                 <w:noProof/>
+                <w:lang w:val="bg-BG"/>
               </w:rPr>
             </w:pPr>
           </w:p>
@@ -10751,12 +12022,14 @@
               <w:rPr>
                 <w:rFonts w:ascii="Consolas" w:hAnsi="Consolas"/>
                 <w:noProof/>
-              </w:rPr>
-            </w:pPr>
-            <w:r>
-              <w:rPr>
-                <w:rFonts w:ascii="Consolas" w:hAnsi="Consolas"/>
-                <w:noProof/>
+                <w:lang w:val="bg-BG"/>
+              </w:rPr>
+            </w:pPr>
+            <w:r>
+              <w:rPr>
+                <w:rFonts w:ascii="Consolas" w:hAnsi="Consolas"/>
+                <w:noProof/>
+                <w:lang w:val="bg-BG"/>
               </w:rPr>
               <w:t>999</w:t>
             </w:r>
@@ -10767,12 +12040,14 @@
               <w:rPr>
                 <w:rFonts w:ascii="Consolas" w:hAnsi="Consolas"/>
                 <w:noProof/>
-              </w:rPr>
-            </w:pPr>
-            <w:r>
-              <w:rPr>
-                <w:rFonts w:ascii="Consolas" w:hAnsi="Consolas"/>
-                <w:noProof/>
+                <w:lang w:val="bg-BG"/>
+              </w:rPr>
+            </w:pPr>
+            <w:r>
+              <w:rPr>
+                <w:rFonts w:ascii="Consolas" w:hAnsi="Consolas"/>
+                <w:noProof/>
+                <w:lang w:val="bg-BG"/>
               </w:rPr>
               <w:t>Stop</w:t>
             </w:r>
@@ -10788,12 +12063,14 @@
               <w:rPr>
                 <w:rFonts w:ascii="Consolas" w:hAnsi="Consolas"/>
                 <w:noProof/>
-              </w:rPr>
-            </w:pPr>
-            <w:r>
-              <w:rPr>
-                <w:rFonts w:ascii="Consolas" w:hAnsi="Consolas"/>
-                <w:noProof/>
+                <w:lang w:val="bg-BG"/>
+              </w:rPr>
+            </w:pPr>
+            <w:r>
+              <w:rPr>
+                <w:rFonts w:ascii="Consolas" w:hAnsi="Consolas"/>
+                <w:noProof/>
+                <w:lang w:val="bg-BG"/>
               </w:rPr>
               <w:t>999</w:t>
             </w:r>
@@ -10814,6 +12091,7 @@
               <w:rPr>
                 <w:rFonts w:ascii="Consolas" w:hAnsi="Consolas"/>
                 <w:noProof/>
+                <w:lang w:val="bg-BG"/>
               </w:rPr>
             </w:pPr>
           </w:p>
@@ -10828,12 +12106,14 @@
               <w:rPr>
                 <w:rFonts w:ascii="Consolas" w:hAnsi="Consolas"/>
                 <w:noProof/>
-              </w:rPr>
-            </w:pPr>
-            <w:r>
-              <w:rPr>
-                <w:rFonts w:ascii="Consolas" w:hAnsi="Consolas"/>
-                <w:noProof/>
+                <w:lang w:val="bg-BG"/>
+              </w:rPr>
+            </w:pPr>
+            <w:r>
+              <w:rPr>
+                <w:rFonts w:ascii="Consolas" w:hAnsi="Consolas"/>
+                <w:noProof/>
+                <w:lang w:val="bg-BG"/>
               </w:rPr>
               <w:t>-1</w:t>
             </w:r>
@@ -10844,12 +12124,14 @@
               <w:rPr>
                 <w:rFonts w:ascii="Consolas" w:hAnsi="Consolas"/>
                 <w:noProof/>
-              </w:rPr>
-            </w:pPr>
-            <w:r>
-              <w:rPr>
-                <w:rFonts w:ascii="Consolas" w:hAnsi="Consolas"/>
-                <w:noProof/>
+                <w:lang w:val="bg-BG"/>
+              </w:rPr>
+            </w:pPr>
+            <w:r>
+              <w:rPr>
+                <w:rFonts w:ascii="Consolas" w:hAnsi="Consolas"/>
+                <w:noProof/>
+                <w:lang w:val="bg-BG"/>
               </w:rPr>
               <w:t>-2</w:t>
             </w:r>
@@ -10860,12 +12142,14 @@
               <w:rPr>
                 <w:rFonts w:ascii="Consolas" w:hAnsi="Consolas"/>
                 <w:noProof/>
-              </w:rPr>
-            </w:pPr>
-            <w:r>
-              <w:rPr>
-                <w:rFonts w:ascii="Consolas" w:hAnsi="Consolas"/>
-                <w:noProof/>
+                <w:lang w:val="bg-BG"/>
+              </w:rPr>
+            </w:pPr>
+            <w:r>
+              <w:rPr>
+                <w:rFonts w:ascii="Consolas" w:hAnsi="Consolas"/>
+                <w:noProof/>
+                <w:lang w:val="bg-BG"/>
               </w:rPr>
               <w:t>Stop</w:t>
             </w:r>
@@ -10881,14 +12165,16 @@
               <w:rPr>
                 <w:rFonts w:ascii="Consolas" w:hAnsi="Consolas"/>
                 <w:noProof/>
-              </w:rPr>
-            </w:pPr>
-            <w:r>
-              <w:rPr>
-                <w:rFonts w:ascii="Consolas" w:hAnsi="Consolas"/>
-                <w:noProof/>
-              </w:rPr>
-              <w:t>-1</w:t>
+                <w:lang w:val="bg-BG"/>
+              </w:rPr>
+            </w:pPr>
+            <w:r>
+              <w:rPr>
+                <w:rFonts w:ascii="Consolas" w:hAnsi="Consolas"/>
+                <w:noProof/>
+                <w:lang w:val="bg-BG"/>
+              </w:rPr>
+              <w:t>-2</w:t>
             </w:r>
           </w:p>
         </w:tc>
@@ -10896,35 +12182,91 @@
     </w:tbl>
     <w:p>
       <w:pPr>
-        <w:pStyle w:val="Heading3"/>
-        <w:rPr>
-          <w:lang w:val="bg-BG"/>
-        </w:rPr>
-      </w:pPr>
-      <w:r>
-        <w:rPr>
-          <w:lang w:val="bg-BG"/>
-        </w:rPr>
-        <w:t>Насоки</w:t>
+        <w:pStyle w:val="Heading2"/>
+        <w:rPr>
+          <w:lang w:val="bg-BG"/>
+        </w:rPr>
+      </w:pPr>
+      <w:r>
+        <w:rPr>
+          <w:lang w:val="bg-BG"/>
+        </w:rPr>
+        <w:lastRenderedPageBreak/>
+        <w:t>Редица цели числа</w:t>
       </w:r>
     </w:p>
     <w:p>
       <w:pPr>
-        <w:pStyle w:val="ListParagraph"/>
-        <w:numPr>
-          <w:ilvl w:val="0"/>
-          <w:numId w:val="57"/>
-        </w:numPr>
-        <w:rPr>
-          <w:rFonts w:ascii="Consolas" w:hAnsi="Consolas" w:cs="Consolas"/>
-          <w:lang w:val="bg-BG"/>
-        </w:rPr>
-      </w:pPr>
-      <w:r>
-        <w:rPr>
-          <w:lang w:val="bg-BG"/>
-        </w:rPr>
-        <w:t xml:space="preserve">Създайте променлива, която да съхранява </w:t>
+        <w:spacing w:before="40" w:after="40"/>
+        <w:rPr>
+          <w:lang w:val="bg-BG"/>
+        </w:rPr>
+      </w:pPr>
+      <w:r>
+        <w:rPr>
+          <w:lang w:val="bg-BG"/>
+        </w:rPr>
+        <w:t xml:space="preserve">Напишете програма, която чете </w:t>
+      </w:r>
+      <w:r>
+        <w:rPr>
+          <w:b/>
+          <w:lang w:val="bg-BG"/>
+        </w:rPr>
+        <w:t xml:space="preserve">n на брой </w:t>
+      </w:r>
+      <w:r>
+        <w:rPr>
+          <w:rStyle w:val="Strong"/>
+          <w:lang w:val="bg-BG"/>
+        </w:rPr>
+        <w:t>цели числа</w:t>
+      </w:r>
+      <w:r>
+        <w:rPr>
+          <w:lang w:val="bg-BG"/>
+        </w:rPr>
+        <w:t xml:space="preserve">. Принтирайте </w:t>
+      </w:r>
+      <w:r>
+        <w:rPr>
+          <w:rStyle w:val="Strong"/>
+          <w:lang w:val="bg-BG"/>
+        </w:rPr>
+        <w:t>най-голямото</w:t>
+      </w:r>
+      <w:r>
+        <w:rPr>
+          <w:lang w:val="bg-BG"/>
+        </w:rPr>
+        <w:t xml:space="preserve"> и </w:t>
+      </w:r>
+      <w:r>
+        <w:rPr>
+          <w:rStyle w:val="Strong"/>
+          <w:lang w:val="bg-BG"/>
+        </w:rPr>
+        <w:t>най-малкото</w:t>
+      </w:r>
+      <w:r>
+        <w:rPr>
+          <w:lang w:val="bg-BG"/>
+        </w:rPr>
+        <w:t xml:space="preserve"> число измежду въведените, както е показано в примера по-долу.</w:t>
+      </w:r>
+    </w:p>
+    <w:p>
+      <w:pPr>
+        <w:spacing w:before="40" w:after="40"/>
+        <w:rPr>
+          <w:lang w:val="bg-BG"/>
+        </w:rPr>
+      </w:pPr>
+      <w:r>
+        <w:rPr>
+          <w:lang w:val="bg-BG"/>
+        </w:rPr>
+        <w:t xml:space="preserve">На </w:t>
       </w:r>
       <w:r>
         <w:rPr>
@@ -10932,7 +12274,13 @@
           <w:bCs/>
           <w:lang w:val="bg-BG"/>
         </w:rPr>
-        <w:t>най-голямото число</w:t>
+        <w:t>първия ред</w:t>
+      </w:r>
+      <w:r>
+        <w:rPr>
+          <w:lang w:val="bg-BG"/>
+        </w:rPr>
+        <w:t xml:space="preserve"> от входа е дадено числото </w:t>
       </w:r>
       <w:r>
         <w:rPr>
@@ -10940,288 +12288,43 @@
           <w:bCs/>
           <w:lang w:val="bg-BG"/>
         </w:rPr>
-        <w:t xml:space="preserve"> </w:t>
-      </w:r>
-      <w:r>
-        <w:rPr>
-          <w:lang w:val="bg-BG"/>
-        </w:rPr>
-        <w:t>и има начална стойност</w:t>
+        <w:t>n</w:t>
+      </w:r>
+      <w:r>
+        <w:rPr>
+          <w:lang w:val="bg-BG"/>
+        </w:rPr>
+        <w:t xml:space="preserve">, a на </w:t>
       </w:r>
       <w:r>
         <w:rPr>
           <w:b/>
           <w:bCs/>
-        </w:rPr>
-        <w:t xml:space="preserve"> </w:t>
-      </w:r>
-      <w:r>
-        <w:rPr>
-          <w:rFonts w:ascii="Consolas" w:hAnsi="Consolas" w:cs="Consolas"/>
+          <w:lang w:val="bg-BG"/>
+        </w:rPr>
+        <w:t>следващите n реда</w:t>
+      </w:r>
+      <w:r>
+        <w:rPr>
+          <w:lang w:val="bg-BG"/>
+        </w:rPr>
+        <w:t xml:space="preserve"> е дадено по едно </w:t>
+      </w:r>
+      <w:r>
+        <w:rPr>
           <w:b/>
           <w:bCs/>
-        </w:rPr>
-        <w:t>int.MinValue</w:t>
+          <w:lang w:val="bg-BG"/>
+        </w:rPr>
+        <w:t>цяло число</w:t>
+      </w:r>
+      <w:r>
+        <w:rPr>
+          <w:lang w:val="bg-BG"/>
+        </w:rPr>
+        <w:t>.</w:t>
       </w:r>
     </w:p>
-    <w:p>
-      <w:pPr>
-        <w:pStyle w:val="ListParagraph"/>
-        <w:numPr>
-          <w:ilvl w:val="0"/>
-          <w:numId w:val="57"/>
-        </w:numPr>
-        <w:rPr>
-          <w:lang w:val="bg-BG"/>
-        </w:rPr>
-      </w:pPr>
-      <w:r>
-        <w:rPr>
-          <w:lang w:val="bg-BG"/>
-        </w:rPr>
-        <w:t xml:space="preserve">Прочетете </w:t>
-      </w:r>
-      <w:r>
-        <w:rPr>
-          <w:b/>
-          <w:bCs/>
-          <w:lang w:val="bg-BG"/>
-        </w:rPr>
-        <w:t>входните данни</w:t>
-      </w:r>
-    </w:p>
-    <w:p>
-      <w:pPr>
-        <w:pStyle w:val="ListParagraph"/>
-        <w:numPr>
-          <w:ilvl w:val="0"/>
-          <w:numId w:val="57"/>
-        </w:numPr>
-        <w:rPr>
-          <w:lang w:val="bg-BG"/>
-        </w:rPr>
-      </w:pPr>
-      <w:r>
-        <w:rPr>
-          <w:lang w:val="bg-BG"/>
-        </w:rPr>
-        <w:t xml:space="preserve">Създайте </w:t>
-      </w:r>
-      <w:r>
-        <w:rPr>
-          <w:rFonts w:ascii="Consolas" w:hAnsi="Consolas" w:cs="Consolas"/>
-          <w:b/>
-          <w:bCs/>
-        </w:rPr>
-        <w:t>while</w:t>
-      </w:r>
-      <w:r>
-        <w:rPr>
-          <w:b/>
-          <w:bCs/>
-          <w:lang w:val="bg-BG"/>
-        </w:rPr>
-        <w:t>-цикъл</w:t>
-      </w:r>
-      <w:r>
-        <w:rPr>
-          <w:lang w:val="bg-BG"/>
-        </w:rPr>
-        <w:t xml:space="preserve">, с който да итерирате до получаване на команда </w:t>
-      </w:r>
-      <w:r>
-        <w:t>”</w:t>
-      </w:r>
-      <w:r>
-        <w:rPr>
-          <w:b/>
-          <w:bCs/>
-        </w:rPr>
-        <w:t>Stop</w:t>
-      </w:r>
-      <w:r>
-        <w:t>”</w:t>
-      </w:r>
-    </w:p>
-    <w:p>
-      <w:pPr>
-        <w:pStyle w:val="ListParagraph"/>
-        <w:numPr>
-          <w:ilvl w:val="0"/>
-          <w:numId w:val="57"/>
-        </w:numPr>
-        <w:rPr>
-          <w:lang w:val="bg-BG"/>
-        </w:rPr>
-      </w:pPr>
-      <w:r>
-        <w:rPr>
-          <w:lang w:val="bg-BG"/>
-        </w:rPr>
-        <w:t xml:space="preserve">Проверете дали прочетеното число е </w:t>
-      </w:r>
-      <w:r>
-        <w:rPr>
-          <w:b/>
-          <w:bCs/>
-          <w:lang w:val="bg-BG"/>
-        </w:rPr>
-        <w:t xml:space="preserve">по-голямо </w:t>
-      </w:r>
-      <w:r>
-        <w:rPr>
-          <w:lang w:val="bg-BG"/>
-        </w:rPr>
-        <w:t>от текущото най-голямо число</w:t>
-      </w:r>
-    </w:p>
-    <w:p>
-      <w:pPr>
-        <w:pStyle w:val="ListParagraph"/>
-        <w:numPr>
-          <w:ilvl w:val="1"/>
-          <w:numId w:val="10"/>
-        </w:numPr>
-        <w:rPr>
-          <w:lang w:val="bg-BG"/>
-        </w:rPr>
-      </w:pPr>
-      <w:r>
-        <w:rPr>
-          <w:lang w:val="bg-BG"/>
-        </w:rPr>
-        <w:t xml:space="preserve">Ако е </w:t>
-      </w:r>
-      <w:r>
-        <w:rPr>
-          <w:b/>
-          <w:bCs/>
-          <w:lang w:val="bg-BG"/>
-        </w:rPr>
-        <w:t>по-голямо</w:t>
-      </w:r>
-      <w:r>
-        <w:rPr>
-          <w:lang w:val="bg-BG"/>
-        </w:rPr>
-        <w:t xml:space="preserve">, запазете това число като </w:t>
-      </w:r>
-      <w:r>
-        <w:rPr>
-          <w:b/>
-          <w:bCs/>
-          <w:lang w:val="bg-BG"/>
-        </w:rPr>
-        <w:t>максимално</w:t>
-      </w:r>
-    </w:p>
-    <w:p>
-      <w:pPr>
-        <w:pStyle w:val="ListParagraph"/>
-        <w:numPr>
-          <w:ilvl w:val="0"/>
-          <w:numId w:val="57"/>
-        </w:numPr>
-        <w:rPr>
-          <w:b/>
-          <w:bCs/>
-          <w:lang w:val="bg-BG"/>
-        </w:rPr>
-      </w:pPr>
-      <w:r>
-        <w:rPr>
-          <w:lang w:val="bg-BG"/>
-        </w:rPr>
-        <w:t xml:space="preserve">Преминете към </w:t>
-      </w:r>
-      <w:r>
-        <w:rPr>
-          <w:b/>
-          <w:bCs/>
-          <w:lang w:val="bg-BG"/>
-        </w:rPr>
-        <w:t>следващите входни данни</w:t>
-      </w:r>
-    </w:p>
-    <w:p>
-      <w:pPr>
-        <w:pStyle w:val="Heading2"/>
-        <w:rPr>
-          <w:lang w:val="bg-BG"/>
-        </w:rPr>
-      </w:pPr>
-      <w:r>
-        <w:rPr>
-          <w:lang w:val="bg-BG"/>
-        </w:rPr>
-        <w:t>Най-малко число</w:t>
-      </w:r>
-    </w:p>
-    <w:p>
-      <w:pPr>
-        <w:rPr>
-          <w:lang w:val="bg-BG"/>
-        </w:rPr>
-      </w:pPr>
-      <w:bookmarkStart w:id="3" w:name="_Hlk38363178"/>
-      <w:r>
-        <w:rPr>
-          <w:lang w:val="bg-BG"/>
-        </w:rPr>
-        <w:t xml:space="preserve">Напишете програма, която до получаване на </w:t>
-      </w:r>
-      <w:r>
-        <w:rPr>
-          <w:b/>
-          <w:bCs/>
-          <w:lang w:val="bg-BG"/>
-        </w:rPr>
-        <w:t xml:space="preserve">командата </w:t>
-      </w:r>
-      <w:r>
-        <w:rPr>
-          <w:rFonts w:ascii="Consolas" w:hAnsi="Consolas"/>
-          <w:b/>
-          <w:bCs/>
-          <w:noProof/>
-          <w:lang w:val="bg-BG"/>
-        </w:rPr>
-        <w:t>"Stop"</w:t>
-      </w:r>
-      <w:r>
-        <w:rPr>
-          <w:lang w:val="bg-BG"/>
-        </w:rPr>
-        <w:t xml:space="preserve"> чете </w:t>
-      </w:r>
-      <w:r>
-        <w:rPr>
-          <w:b/>
-          <w:lang w:val="bg-BG"/>
-        </w:rPr>
-        <w:t>цели числа</w:t>
-      </w:r>
-      <w:r>
-        <w:rPr>
-          <w:lang w:val="bg-BG"/>
-        </w:rPr>
-        <w:t xml:space="preserve">, въведени от потребителя, и намира </w:t>
-      </w:r>
-      <w:r>
-        <w:rPr>
-          <w:b/>
-          <w:lang w:val="bg-BG"/>
-        </w:rPr>
-        <w:t>най-малкото</w:t>
-      </w:r>
-      <w:r>
-        <w:rPr>
-          <w:lang w:val="bg-BG"/>
-        </w:rPr>
-        <w:t xml:space="preserve"> измежду тях. Въвежда се по едно число на ред. </w:t>
-      </w:r>
-    </w:p>
-    <w:bookmarkEnd w:id="3"/>
     <w:p>
       <w:pPr>
         <w:pStyle w:val="Heading3"/>
@@ -11239,1105 +12342,26 @@
     <w:tbl>
       <w:tblPr>
         <w:tblStyle w:val="TableGrid"/>
-        <w:tblW w:w="10412" w:type="dxa"/>
-        <w:tblInd w:w="23" w:type="dxa"/>
+        <w:tblW w:w="6519" w:type="dxa"/>
+        <w:tblInd w:w="85" w:type="dxa"/>
         <w:tblCellMar>
-          <w:top w:w="85" w:type="dxa"/>
-          <w:left w:w="142" w:type="dxa"/>
-          <w:bottom w:w="85" w:type="dxa"/>
-          <w:right w:w="142" w:type="dxa"/>
+          <w:top w:w="57" w:type="dxa"/>
+          <w:left w:w="85" w:type="dxa"/>
+          <w:bottom w:w="57" w:type="dxa"/>
+          <w:right w:w="85" w:type="dxa"/>
         </w:tblCellMar>
         <w:tblLook w:val="04A0" w:firstRow="1" w:lastRow="0" w:firstColumn="1" w:lastColumn="0" w:noHBand="0" w:noVBand="1"/>
       </w:tblPr>
       <w:tblGrid>
-        <w:gridCol w:w="872"/>
-        <w:gridCol w:w="900"/>
-        <w:gridCol w:w="360"/>
-        <w:gridCol w:w="900"/>
-        <w:gridCol w:w="900"/>
-        <w:gridCol w:w="360"/>
-        <w:gridCol w:w="900"/>
-        <w:gridCol w:w="900"/>
-        <w:gridCol w:w="360"/>
-        <w:gridCol w:w="900"/>
-        <w:gridCol w:w="900"/>
-        <w:gridCol w:w="360"/>
-        <w:gridCol w:w="900"/>
-        <w:gridCol w:w="900"/>
-      </w:tblGrid>
-      <w:tr>
-        <w:tc>
-          <w:tcPr>
-            <w:tcW w:w="872" w:type="dxa"/>
-            <w:shd w:val="clear" w:color="auto" w:fill="D9D9D9" w:themeFill="background1" w:themeFillShade="D9"/>
-            <w:vAlign w:val="center"/>
-          </w:tcPr>
-          <w:p>
-            <w:pPr>
-              <w:spacing w:before="20" w:after="20"/>
-              <w:jc w:val="center"/>
-              <w:rPr>
-                <w:b/>
-                <w:lang w:val="bg-BG"/>
-              </w:rPr>
-            </w:pPr>
-            <w:r>
-              <w:rPr>
-                <w:b/>
-                <w:lang w:val="bg-BG"/>
-              </w:rPr>
-              <w:t>Вход</w:t>
-            </w:r>
-          </w:p>
-        </w:tc>
-        <w:tc>
-          <w:tcPr>
-            <w:tcW w:w="900" w:type="dxa"/>
-            <w:shd w:val="clear" w:color="auto" w:fill="D9D9D9" w:themeFill="background1" w:themeFillShade="D9"/>
-            <w:vAlign w:val="center"/>
-          </w:tcPr>
-          <w:p>
-            <w:pPr>
-              <w:spacing w:before="20" w:after="20"/>
-              <w:jc w:val="center"/>
-              <w:rPr>
-                <w:b/>
-                <w:lang w:val="bg-BG"/>
-              </w:rPr>
-            </w:pPr>
-            <w:r>
-              <w:rPr>
-                <w:b/>
-                <w:lang w:val="bg-BG"/>
-              </w:rPr>
-              <w:t>Изход</w:t>
-            </w:r>
-          </w:p>
-        </w:tc>
-        <w:tc>
-          <w:tcPr>
-            <w:tcW w:w="360" w:type="dxa"/>
-            <w:vMerge w:val="restart"/>
-            <w:tcBorders>
-              <w:top w:val="nil"/>
-              <w:bottom w:val="nil"/>
-            </w:tcBorders>
-            <w:shd w:val="clear" w:color="auto" w:fill="auto"/>
-          </w:tcPr>
-          <w:p>
-            <w:pPr>
-              <w:spacing w:before="20" w:after="20"/>
-              <w:jc w:val="center"/>
-              <w:rPr>
-                <w:b/>
-                <w:lang w:val="bg-BG"/>
-              </w:rPr>
-            </w:pPr>
-          </w:p>
-        </w:tc>
-        <w:tc>
-          <w:tcPr>
-            <w:tcW w:w="900" w:type="dxa"/>
-            <w:shd w:val="clear" w:color="auto" w:fill="D9D9D9" w:themeFill="background1" w:themeFillShade="D9"/>
-            <w:vAlign w:val="center"/>
-          </w:tcPr>
-          <w:p>
-            <w:pPr>
-              <w:spacing w:before="20" w:after="20"/>
-              <w:jc w:val="center"/>
-              <w:rPr>
-                <w:b/>
-                <w:lang w:val="bg-BG"/>
-              </w:rPr>
-            </w:pPr>
-            <w:r>
-              <w:rPr>
-                <w:b/>
-                <w:lang w:val="bg-BG"/>
-              </w:rPr>
-              <w:t>Вход</w:t>
-            </w:r>
-          </w:p>
-        </w:tc>
-        <w:tc>
-          <w:tcPr>
-            <w:tcW w:w="900" w:type="dxa"/>
-            <w:shd w:val="clear" w:color="auto" w:fill="D9D9D9" w:themeFill="background1" w:themeFillShade="D9"/>
-            <w:vAlign w:val="center"/>
-          </w:tcPr>
-          <w:p>
-            <w:pPr>
-              <w:spacing w:before="20" w:after="20"/>
-              <w:jc w:val="center"/>
-              <w:rPr>
-                <w:b/>
-                <w:lang w:val="bg-BG"/>
-              </w:rPr>
-            </w:pPr>
-            <w:r>
-              <w:rPr>
-                <w:b/>
-                <w:lang w:val="bg-BG"/>
-              </w:rPr>
-              <w:t>Изход</w:t>
-            </w:r>
-          </w:p>
-        </w:tc>
-        <w:tc>
-          <w:tcPr>
-            <w:tcW w:w="360" w:type="dxa"/>
-            <w:vMerge w:val="restart"/>
-            <w:tcBorders>
-              <w:top w:val="nil"/>
-              <w:bottom w:val="nil"/>
-            </w:tcBorders>
-            <w:shd w:val="clear" w:color="auto" w:fill="auto"/>
-          </w:tcPr>
-          <w:p>
-            <w:pPr>
-              <w:spacing w:before="20" w:after="20"/>
-              <w:jc w:val="center"/>
-              <w:rPr>
-                <w:b/>
-                <w:lang w:val="bg-BG"/>
-              </w:rPr>
-            </w:pPr>
-          </w:p>
-        </w:tc>
-        <w:tc>
-          <w:tcPr>
-            <w:tcW w:w="900" w:type="dxa"/>
-            <w:shd w:val="clear" w:color="auto" w:fill="D9D9D9" w:themeFill="background1" w:themeFillShade="D9"/>
-            <w:vAlign w:val="center"/>
-          </w:tcPr>
-          <w:p>
-            <w:pPr>
-              <w:spacing w:before="20" w:after="20"/>
-              <w:jc w:val="center"/>
-              <w:rPr>
-                <w:b/>
-                <w:lang w:val="bg-BG"/>
-              </w:rPr>
-            </w:pPr>
-            <w:r>
-              <w:rPr>
-                <w:b/>
-                <w:lang w:val="bg-BG"/>
-              </w:rPr>
-              <w:t>Вход</w:t>
-            </w:r>
-          </w:p>
-        </w:tc>
-        <w:tc>
-          <w:tcPr>
-            <w:tcW w:w="900" w:type="dxa"/>
-            <w:shd w:val="clear" w:color="auto" w:fill="D9D9D9" w:themeFill="background1" w:themeFillShade="D9"/>
-            <w:vAlign w:val="center"/>
-          </w:tcPr>
-          <w:p>
-            <w:pPr>
-              <w:spacing w:before="20" w:after="20"/>
-              <w:jc w:val="center"/>
-              <w:rPr>
-                <w:b/>
-                <w:lang w:val="bg-BG"/>
-              </w:rPr>
-            </w:pPr>
-            <w:r>
-              <w:rPr>
-                <w:b/>
-                <w:lang w:val="bg-BG"/>
-              </w:rPr>
-              <w:t>Изход</w:t>
-            </w:r>
-          </w:p>
-        </w:tc>
-        <w:tc>
-          <w:tcPr>
-            <w:tcW w:w="360" w:type="dxa"/>
-            <w:vMerge w:val="restart"/>
-            <w:tcBorders>
-              <w:top w:val="nil"/>
-              <w:bottom w:val="nil"/>
-            </w:tcBorders>
-            <w:shd w:val="clear" w:color="auto" w:fill="auto"/>
-          </w:tcPr>
-          <w:p>
-            <w:pPr>
-              <w:spacing w:before="20" w:after="20"/>
-              <w:jc w:val="center"/>
-              <w:rPr>
-                <w:b/>
-                <w:lang w:val="bg-BG"/>
-              </w:rPr>
-            </w:pPr>
-          </w:p>
-        </w:tc>
-        <w:tc>
-          <w:tcPr>
-            <w:tcW w:w="900" w:type="dxa"/>
-            <w:shd w:val="clear" w:color="auto" w:fill="D9D9D9" w:themeFill="background1" w:themeFillShade="D9"/>
-            <w:vAlign w:val="center"/>
-          </w:tcPr>
-          <w:p>
-            <w:pPr>
-              <w:spacing w:before="20" w:after="20"/>
-              <w:jc w:val="center"/>
-              <w:rPr>
-                <w:b/>
-                <w:lang w:val="bg-BG"/>
-              </w:rPr>
-            </w:pPr>
-            <w:r>
-              <w:rPr>
-                <w:b/>
-                <w:lang w:val="bg-BG"/>
-              </w:rPr>
-              <w:t>Вход</w:t>
-            </w:r>
-          </w:p>
-        </w:tc>
-        <w:tc>
-          <w:tcPr>
-            <w:tcW w:w="900" w:type="dxa"/>
-            <w:shd w:val="clear" w:color="auto" w:fill="D9D9D9" w:themeFill="background1" w:themeFillShade="D9"/>
-            <w:vAlign w:val="center"/>
-          </w:tcPr>
-          <w:p>
-            <w:pPr>
-              <w:spacing w:before="20" w:after="20"/>
-              <w:jc w:val="center"/>
-              <w:rPr>
-                <w:b/>
-                <w:lang w:val="bg-BG"/>
-              </w:rPr>
-            </w:pPr>
-            <w:r>
-              <w:rPr>
-                <w:b/>
-                <w:lang w:val="bg-BG"/>
-              </w:rPr>
-              <w:t>Изход</w:t>
-            </w:r>
-          </w:p>
-        </w:tc>
-        <w:tc>
-          <w:tcPr>
-            <w:tcW w:w="360" w:type="dxa"/>
-            <w:vMerge w:val="restart"/>
-            <w:tcBorders>
-              <w:top w:val="nil"/>
-              <w:bottom w:val="nil"/>
-            </w:tcBorders>
-            <w:shd w:val="clear" w:color="auto" w:fill="auto"/>
-          </w:tcPr>
-          <w:p>
-            <w:pPr>
-              <w:spacing w:before="20" w:after="20"/>
-              <w:jc w:val="center"/>
-              <w:rPr>
-                <w:b/>
-                <w:lang w:val="bg-BG"/>
-              </w:rPr>
-            </w:pPr>
-          </w:p>
-        </w:tc>
-        <w:tc>
-          <w:tcPr>
-            <w:tcW w:w="900" w:type="dxa"/>
-            <w:shd w:val="clear" w:color="auto" w:fill="D9D9D9" w:themeFill="background1" w:themeFillShade="D9"/>
-            <w:vAlign w:val="center"/>
-          </w:tcPr>
-          <w:p>
-            <w:pPr>
-              <w:spacing w:before="20" w:after="20"/>
-              <w:jc w:val="center"/>
-              <w:rPr>
-                <w:b/>
-                <w:lang w:val="bg-BG"/>
-              </w:rPr>
-            </w:pPr>
-            <w:r>
-              <w:rPr>
-                <w:b/>
-                <w:lang w:val="bg-BG"/>
-              </w:rPr>
-              <w:t>Вход</w:t>
-            </w:r>
-          </w:p>
-        </w:tc>
-        <w:tc>
-          <w:tcPr>
-            <w:tcW w:w="900" w:type="dxa"/>
-            <w:shd w:val="clear" w:color="auto" w:fill="D9D9D9" w:themeFill="background1" w:themeFillShade="D9"/>
-            <w:vAlign w:val="center"/>
-          </w:tcPr>
-          <w:p>
-            <w:pPr>
-              <w:spacing w:before="20" w:after="20"/>
-              <w:jc w:val="center"/>
-              <w:rPr>
-                <w:b/>
-                <w:lang w:val="bg-BG"/>
-              </w:rPr>
-            </w:pPr>
-            <w:r>
-              <w:rPr>
-                <w:b/>
-                <w:lang w:val="bg-BG"/>
-              </w:rPr>
-              <w:t>Изход</w:t>
-            </w:r>
-          </w:p>
-        </w:tc>
-      </w:tr>
-      <w:tr>
-        <w:tc>
-          <w:tcPr>
-            <w:tcW w:w="872" w:type="dxa"/>
-          </w:tcPr>
-          <w:p>
-            <w:pPr>
-              <w:spacing w:before="20" w:after="20"/>
-              <w:rPr>
-                <w:rFonts w:ascii="Consolas" w:hAnsi="Consolas"/>
-                <w:noProof/>
-                <w:lang w:val="bg-BG"/>
-              </w:rPr>
-            </w:pPr>
-            <w:r>
-              <w:rPr>
-                <w:rFonts w:ascii="Consolas" w:hAnsi="Consolas"/>
-                <w:noProof/>
-                <w:lang w:val="bg-BG"/>
-              </w:rPr>
-              <w:t>100</w:t>
-            </w:r>
-          </w:p>
-          <w:p>
-            <w:pPr>
-              <w:spacing w:before="20" w:after="20"/>
-              <w:rPr>
-                <w:rFonts w:ascii="Consolas" w:hAnsi="Consolas"/>
-                <w:noProof/>
-                <w:lang w:val="bg-BG"/>
-              </w:rPr>
-            </w:pPr>
-            <w:r>
-              <w:rPr>
-                <w:rFonts w:ascii="Consolas" w:hAnsi="Consolas"/>
-                <w:noProof/>
-                <w:lang w:val="bg-BG"/>
-              </w:rPr>
-              <w:t>99</w:t>
-            </w:r>
-          </w:p>
-          <w:p>
-            <w:pPr>
-              <w:spacing w:before="20" w:after="20"/>
-              <w:rPr>
-                <w:rFonts w:ascii="Consolas" w:hAnsi="Consolas"/>
-                <w:noProof/>
-                <w:lang w:val="bg-BG"/>
-              </w:rPr>
-            </w:pPr>
-            <w:r>
-              <w:rPr>
-                <w:rFonts w:ascii="Consolas" w:hAnsi="Consolas"/>
-                <w:noProof/>
-                <w:lang w:val="bg-BG"/>
-              </w:rPr>
-              <w:t>80</w:t>
-            </w:r>
-          </w:p>
-          <w:p>
-            <w:pPr>
-              <w:spacing w:before="20" w:after="20"/>
-              <w:rPr>
-                <w:rFonts w:ascii="Consolas" w:hAnsi="Consolas"/>
-                <w:noProof/>
-                <w:lang w:val="bg-BG"/>
-              </w:rPr>
-            </w:pPr>
-            <w:r>
-              <w:rPr>
-                <w:rFonts w:ascii="Consolas" w:hAnsi="Consolas"/>
-                <w:noProof/>
-                <w:lang w:val="bg-BG"/>
-              </w:rPr>
-              <w:t>70</w:t>
-            </w:r>
-          </w:p>
-          <w:p>
-            <w:pPr>
-              <w:spacing w:before="20" w:after="20"/>
-              <w:rPr>
-                <w:rFonts w:ascii="Consolas" w:hAnsi="Consolas"/>
-                <w:noProof/>
-                <w:lang w:val="bg-BG"/>
-              </w:rPr>
-            </w:pPr>
-            <w:r>
-              <w:rPr>
-                <w:rFonts w:ascii="Consolas" w:hAnsi="Consolas"/>
-                <w:noProof/>
-                <w:lang w:val="bg-BG"/>
-              </w:rPr>
-              <w:t>Stop</w:t>
-            </w:r>
-          </w:p>
-        </w:tc>
-        <w:tc>
-          <w:tcPr>
-            <w:tcW w:w="900" w:type="dxa"/>
-          </w:tcPr>
-          <w:p>
-            <w:pPr>
-              <w:spacing w:before="20" w:after="20"/>
-              <w:rPr>
-                <w:rFonts w:ascii="Consolas" w:hAnsi="Consolas"/>
-                <w:noProof/>
-                <w:lang w:val="bg-BG"/>
-              </w:rPr>
-            </w:pPr>
-            <w:r>
-              <w:rPr>
-                <w:rFonts w:ascii="Consolas" w:hAnsi="Consolas"/>
-                <w:noProof/>
-                <w:lang w:val="bg-BG"/>
-              </w:rPr>
-              <w:t>70</w:t>
-            </w:r>
-          </w:p>
-        </w:tc>
-        <w:tc>
-          <w:tcPr>
-            <w:tcW w:w="360" w:type="dxa"/>
-            <w:vMerge/>
-            <w:tcBorders>
-              <w:bottom w:val="nil"/>
-            </w:tcBorders>
-            <w:shd w:val="clear" w:color="auto" w:fill="auto"/>
-          </w:tcPr>
-          <w:p>
-            <w:pPr>
-              <w:spacing w:before="20" w:after="20"/>
-              <w:rPr>
-                <w:rFonts w:ascii="Consolas" w:hAnsi="Consolas"/>
-                <w:noProof/>
-                <w:lang w:val="bg-BG"/>
-              </w:rPr>
-            </w:pPr>
-          </w:p>
-        </w:tc>
-        <w:tc>
-          <w:tcPr>
-            <w:tcW w:w="900" w:type="dxa"/>
-          </w:tcPr>
-          <w:p>
-            <w:pPr>
-              <w:spacing w:before="20" w:after="20"/>
-              <w:rPr>
-                <w:rFonts w:ascii="Consolas" w:hAnsi="Consolas"/>
-                <w:noProof/>
-                <w:lang w:val="bg-BG"/>
-              </w:rPr>
-            </w:pPr>
-            <w:r>
-              <w:rPr>
-                <w:rFonts w:ascii="Consolas" w:hAnsi="Consolas"/>
-                <w:noProof/>
-                <w:lang w:val="bg-BG"/>
-              </w:rPr>
-              <w:t>-10</w:t>
-            </w:r>
-          </w:p>
-          <w:p>
-            <w:pPr>
-              <w:spacing w:before="20" w:after="20"/>
-              <w:rPr>
-                <w:rFonts w:ascii="Consolas" w:hAnsi="Consolas"/>
-                <w:noProof/>
-                <w:lang w:val="bg-BG"/>
-              </w:rPr>
-            </w:pPr>
-            <w:r>
-              <w:rPr>
-                <w:rFonts w:ascii="Consolas" w:hAnsi="Consolas"/>
-                <w:noProof/>
-                <w:lang w:val="bg-BG"/>
-              </w:rPr>
-              <w:t>20</w:t>
-            </w:r>
-          </w:p>
-          <w:p>
-            <w:pPr>
-              <w:spacing w:before="20" w:after="20"/>
-              <w:rPr>
-                <w:rFonts w:ascii="Consolas" w:hAnsi="Consolas"/>
-                <w:noProof/>
-                <w:lang w:val="bg-BG"/>
-              </w:rPr>
-            </w:pPr>
-            <w:r>
-              <w:rPr>
-                <w:rFonts w:ascii="Consolas" w:hAnsi="Consolas"/>
-                <w:noProof/>
-                <w:lang w:val="bg-BG"/>
-              </w:rPr>
-              <w:t>-30</w:t>
-            </w:r>
-          </w:p>
-          <w:p>
-            <w:pPr>
-              <w:spacing w:before="20" w:after="20"/>
-              <w:rPr>
-                <w:rFonts w:ascii="Consolas" w:hAnsi="Consolas"/>
-                <w:noProof/>
-                <w:lang w:val="bg-BG"/>
-              </w:rPr>
-            </w:pPr>
-            <w:r>
-              <w:rPr>
-                <w:rFonts w:ascii="Consolas" w:hAnsi="Consolas"/>
-                <w:noProof/>
-                <w:lang w:val="bg-BG"/>
-              </w:rPr>
-              <w:t>Stop</w:t>
-            </w:r>
-          </w:p>
-        </w:tc>
-        <w:tc>
-          <w:tcPr>
-            <w:tcW w:w="900" w:type="dxa"/>
-          </w:tcPr>
-          <w:p>
-            <w:pPr>
-              <w:spacing w:before="20" w:after="20"/>
-              <w:rPr>
-                <w:rFonts w:ascii="Consolas" w:hAnsi="Consolas"/>
-                <w:noProof/>
-                <w:lang w:val="bg-BG"/>
-              </w:rPr>
-            </w:pPr>
-            <w:r>
-              <w:rPr>
-                <w:rFonts w:ascii="Consolas" w:hAnsi="Consolas"/>
-                <w:noProof/>
-                <w:lang w:val="bg-BG"/>
-              </w:rPr>
-              <w:t>-30</w:t>
-            </w:r>
-          </w:p>
-        </w:tc>
-        <w:tc>
-          <w:tcPr>
-            <w:tcW w:w="360" w:type="dxa"/>
-            <w:vMerge/>
-            <w:tcBorders>
-              <w:bottom w:val="nil"/>
-            </w:tcBorders>
-            <w:shd w:val="clear" w:color="auto" w:fill="auto"/>
-          </w:tcPr>
-          <w:p>
-            <w:pPr>
-              <w:spacing w:before="20" w:after="20"/>
-              <w:rPr>
-                <w:rFonts w:ascii="Consolas" w:hAnsi="Consolas"/>
-                <w:noProof/>
-                <w:lang w:val="bg-BG"/>
-              </w:rPr>
-            </w:pPr>
-          </w:p>
-        </w:tc>
-        <w:tc>
-          <w:tcPr>
-            <w:tcW w:w="900" w:type="dxa"/>
-          </w:tcPr>
-          <w:p>
-            <w:pPr>
-              <w:spacing w:before="20" w:after="20"/>
-              <w:rPr>
-                <w:rFonts w:ascii="Consolas" w:hAnsi="Consolas"/>
-                <w:noProof/>
-                <w:lang w:val="bg-BG"/>
-              </w:rPr>
-            </w:pPr>
-            <w:r>
-              <w:rPr>
-                <w:rFonts w:ascii="Consolas" w:hAnsi="Consolas"/>
-                <w:noProof/>
-                <w:lang w:val="bg-BG"/>
-              </w:rPr>
-              <w:t>45</w:t>
-            </w:r>
-          </w:p>
-          <w:p>
-            <w:pPr>
-              <w:spacing w:before="20" w:after="20"/>
-              <w:rPr>
-                <w:rFonts w:ascii="Consolas" w:hAnsi="Consolas"/>
-                <w:noProof/>
-                <w:lang w:val="bg-BG"/>
-              </w:rPr>
-            </w:pPr>
-            <w:r>
-              <w:rPr>
-                <w:rFonts w:ascii="Consolas" w:hAnsi="Consolas"/>
-                <w:noProof/>
-                <w:lang w:val="bg-BG"/>
-              </w:rPr>
-              <w:t>-20</w:t>
-            </w:r>
-          </w:p>
-          <w:p>
-            <w:pPr>
-              <w:spacing w:before="20" w:after="20"/>
-              <w:rPr>
-                <w:rFonts w:ascii="Consolas" w:hAnsi="Consolas"/>
-                <w:noProof/>
-                <w:lang w:val="bg-BG"/>
-              </w:rPr>
-            </w:pPr>
-            <w:r>
-              <w:rPr>
-                <w:rFonts w:ascii="Consolas" w:hAnsi="Consolas"/>
-                <w:noProof/>
-                <w:lang w:val="bg-BG"/>
-              </w:rPr>
-              <w:t>7</w:t>
-            </w:r>
-          </w:p>
-          <w:p>
-            <w:pPr>
-              <w:spacing w:before="20" w:after="20"/>
-              <w:rPr>
-                <w:rFonts w:ascii="Consolas" w:hAnsi="Consolas"/>
-                <w:noProof/>
-                <w:lang w:val="bg-BG"/>
-              </w:rPr>
-            </w:pPr>
-            <w:r>
-              <w:rPr>
-                <w:rFonts w:ascii="Consolas" w:hAnsi="Consolas"/>
-                <w:noProof/>
-                <w:lang w:val="bg-BG"/>
-              </w:rPr>
-              <w:t>99</w:t>
-            </w:r>
-          </w:p>
-          <w:p>
-            <w:pPr>
-              <w:spacing w:before="20" w:after="20"/>
-              <w:rPr>
-                <w:rFonts w:ascii="Consolas" w:hAnsi="Consolas"/>
-                <w:noProof/>
-                <w:lang w:val="bg-BG"/>
-              </w:rPr>
-            </w:pPr>
-            <w:r>
-              <w:rPr>
-                <w:rFonts w:ascii="Consolas" w:hAnsi="Consolas"/>
-                <w:noProof/>
-                <w:lang w:val="bg-BG"/>
-              </w:rPr>
-              <w:t>Stop</w:t>
-            </w:r>
-          </w:p>
-        </w:tc>
-        <w:tc>
-          <w:tcPr>
-            <w:tcW w:w="900" w:type="dxa"/>
-          </w:tcPr>
-          <w:p>
-            <w:pPr>
-              <w:spacing w:before="20" w:after="20"/>
-              <w:rPr>
-                <w:rFonts w:ascii="Consolas" w:hAnsi="Consolas"/>
-                <w:noProof/>
-                <w:lang w:val="bg-BG"/>
-              </w:rPr>
-            </w:pPr>
-            <w:r>
-              <w:rPr>
-                <w:rFonts w:ascii="Consolas" w:hAnsi="Consolas"/>
-                <w:noProof/>
-                <w:lang w:val="bg-BG"/>
-              </w:rPr>
-              <w:t>-20</w:t>
-            </w:r>
-          </w:p>
-        </w:tc>
-        <w:tc>
-          <w:tcPr>
-            <w:tcW w:w="360" w:type="dxa"/>
-            <w:vMerge/>
-            <w:tcBorders>
-              <w:bottom w:val="nil"/>
-            </w:tcBorders>
-            <w:shd w:val="clear" w:color="auto" w:fill="auto"/>
-          </w:tcPr>
-          <w:p>
-            <w:pPr>
-              <w:spacing w:before="20" w:after="20"/>
-              <w:rPr>
-                <w:rFonts w:ascii="Consolas" w:hAnsi="Consolas"/>
-                <w:noProof/>
-                <w:lang w:val="bg-BG"/>
-              </w:rPr>
-            </w:pPr>
-          </w:p>
-        </w:tc>
-        <w:tc>
-          <w:tcPr>
-            <w:tcW w:w="900" w:type="dxa"/>
-          </w:tcPr>
-          <w:p>
-            <w:pPr>
-              <w:spacing w:before="20" w:after="20"/>
-              <w:rPr>
-                <w:rFonts w:ascii="Consolas" w:hAnsi="Consolas"/>
-                <w:noProof/>
-                <w:lang w:val="bg-BG"/>
-              </w:rPr>
-            </w:pPr>
-            <w:r>
-              <w:rPr>
-                <w:rFonts w:ascii="Consolas" w:hAnsi="Consolas"/>
-                <w:noProof/>
-                <w:lang w:val="bg-BG"/>
-              </w:rPr>
-              <w:t>999</w:t>
-            </w:r>
-          </w:p>
-          <w:p>
-            <w:pPr>
-              <w:spacing w:before="20" w:after="20"/>
-              <w:rPr>
-                <w:rFonts w:ascii="Consolas" w:hAnsi="Consolas"/>
-                <w:noProof/>
-                <w:lang w:val="bg-BG"/>
-              </w:rPr>
-            </w:pPr>
-            <w:r>
-              <w:rPr>
-                <w:rFonts w:ascii="Consolas" w:hAnsi="Consolas"/>
-                <w:noProof/>
-                <w:lang w:val="bg-BG"/>
-              </w:rPr>
-              <w:t>Stop</w:t>
-            </w:r>
-          </w:p>
-        </w:tc>
-        <w:tc>
-          <w:tcPr>
-            <w:tcW w:w="900" w:type="dxa"/>
-          </w:tcPr>
-          <w:p>
-            <w:pPr>
-              <w:spacing w:before="20" w:after="20"/>
-              <w:rPr>
-                <w:rFonts w:ascii="Consolas" w:hAnsi="Consolas"/>
-                <w:noProof/>
-                <w:lang w:val="bg-BG"/>
-              </w:rPr>
-            </w:pPr>
-            <w:r>
-              <w:rPr>
-                <w:rFonts w:ascii="Consolas" w:hAnsi="Consolas"/>
-                <w:noProof/>
-                <w:lang w:val="bg-BG"/>
-              </w:rPr>
-              <w:t>999</w:t>
-            </w:r>
-          </w:p>
-        </w:tc>
-        <w:tc>
-          <w:tcPr>
-            <w:tcW w:w="360" w:type="dxa"/>
-            <w:vMerge/>
-            <w:tcBorders>
-              <w:bottom w:val="nil"/>
-            </w:tcBorders>
-            <w:shd w:val="clear" w:color="auto" w:fill="auto"/>
-          </w:tcPr>
-          <w:p>
-            <w:pPr>
-              <w:spacing w:before="20" w:after="20"/>
-              <w:rPr>
-                <w:rFonts w:ascii="Consolas" w:hAnsi="Consolas"/>
-                <w:noProof/>
-                <w:lang w:val="bg-BG"/>
-              </w:rPr>
-            </w:pPr>
-          </w:p>
-        </w:tc>
-        <w:tc>
-          <w:tcPr>
-            <w:tcW w:w="900" w:type="dxa"/>
-          </w:tcPr>
-          <w:p>
-            <w:pPr>
-              <w:spacing w:before="20" w:after="20"/>
-              <w:rPr>
-                <w:rFonts w:ascii="Consolas" w:hAnsi="Consolas"/>
-                <w:noProof/>
-                <w:lang w:val="bg-BG"/>
-              </w:rPr>
-            </w:pPr>
-            <w:r>
-              <w:rPr>
-                <w:rFonts w:ascii="Consolas" w:hAnsi="Consolas"/>
-                <w:noProof/>
-                <w:lang w:val="bg-BG"/>
-              </w:rPr>
-              <w:t>-1</w:t>
-            </w:r>
-          </w:p>
-          <w:p>
-            <w:pPr>
-              <w:spacing w:before="20" w:after="20"/>
-              <w:rPr>
-                <w:rFonts w:ascii="Consolas" w:hAnsi="Consolas"/>
-                <w:noProof/>
-                <w:lang w:val="bg-BG"/>
-              </w:rPr>
-            </w:pPr>
-            <w:r>
-              <w:rPr>
-                <w:rFonts w:ascii="Consolas" w:hAnsi="Consolas"/>
-                <w:noProof/>
-                <w:lang w:val="bg-BG"/>
-              </w:rPr>
-              <w:t>-2</w:t>
-            </w:r>
-          </w:p>
-          <w:p>
-            <w:pPr>
-              <w:spacing w:before="20" w:after="20"/>
-              <w:rPr>
-                <w:rFonts w:ascii="Consolas" w:hAnsi="Consolas"/>
-                <w:noProof/>
-                <w:lang w:val="bg-BG"/>
-              </w:rPr>
-            </w:pPr>
-            <w:r>
-              <w:rPr>
-                <w:rFonts w:ascii="Consolas" w:hAnsi="Consolas"/>
-                <w:noProof/>
-                <w:lang w:val="bg-BG"/>
-              </w:rPr>
-              <w:t>Stop</w:t>
-            </w:r>
-          </w:p>
-        </w:tc>
-        <w:tc>
-          <w:tcPr>
-            <w:tcW w:w="900" w:type="dxa"/>
-          </w:tcPr>
-          <w:p>
-            <w:pPr>
-              <w:spacing w:before="20" w:after="20"/>
-              <w:rPr>
-                <w:rFonts w:ascii="Consolas" w:hAnsi="Consolas"/>
-                <w:noProof/>
-                <w:lang w:val="bg-BG"/>
-              </w:rPr>
-            </w:pPr>
-            <w:r>
-              <w:rPr>
-                <w:rFonts w:ascii="Consolas" w:hAnsi="Consolas"/>
-                <w:noProof/>
-                <w:lang w:val="bg-BG"/>
-              </w:rPr>
-              <w:t>-2</w:t>
-            </w:r>
-          </w:p>
-        </w:tc>
-      </w:tr>
-    </w:tbl>
-    <w:p>
-      <w:pPr>
-        <w:pStyle w:val="Heading2"/>
-        <w:rPr>
-          <w:lang w:val="bg-BG"/>
-        </w:rPr>
-      </w:pPr>
-      <w:r>
-        <w:rPr>
-          <w:lang w:val="bg-BG"/>
-        </w:rPr>
-        <w:lastRenderedPageBreak/>
-        <w:t>Редица цели числа</w:t>
-      </w:r>
-    </w:p>
-    <w:p>
-      <w:pPr>
-        <w:spacing w:before="40" w:after="40"/>
-        <w:rPr>
-          <w:lang w:val="bg-BG"/>
-        </w:rPr>
-      </w:pPr>
-      <w:r>
-        <w:rPr>
-          <w:lang w:val="bg-BG"/>
-        </w:rPr>
-        <w:t xml:space="preserve">Напишете програма, която чете </w:t>
-      </w:r>
-      <w:r>
-        <w:rPr>
-          <w:b/>
-          <w:lang w:val="bg-BG"/>
-        </w:rPr>
-        <w:t xml:space="preserve">n на брой </w:t>
-      </w:r>
-      <w:r>
-        <w:rPr>
-          <w:rStyle w:val="Strong"/>
-          <w:lang w:val="bg-BG"/>
-        </w:rPr>
-        <w:t>цели числа</w:t>
-      </w:r>
-      <w:r>
-        <w:rPr>
-          <w:lang w:val="bg-BG"/>
-        </w:rPr>
-        <w:t xml:space="preserve">. Принтирайте </w:t>
-      </w:r>
-      <w:r>
-        <w:rPr>
-          <w:rStyle w:val="Strong"/>
-          <w:lang w:val="bg-BG"/>
-        </w:rPr>
-        <w:t>най-голямото</w:t>
-      </w:r>
-      <w:r>
-        <w:rPr>
-          <w:lang w:val="bg-BG"/>
-        </w:rPr>
-        <w:t xml:space="preserve"> и </w:t>
-      </w:r>
-      <w:r>
-        <w:rPr>
-          <w:rStyle w:val="Strong"/>
-          <w:lang w:val="bg-BG"/>
-        </w:rPr>
-        <w:t>най-малкото</w:t>
-      </w:r>
-      <w:r>
-        <w:rPr>
-          <w:lang w:val="bg-BG"/>
-        </w:rPr>
-        <w:t xml:space="preserve"> число измежду въведените, както е показано в примера по-долу.</w:t>
-      </w:r>
-    </w:p>
-    <w:p>
-      <w:pPr>
-        <w:spacing w:before="40" w:after="40"/>
-        <w:rPr>
-          <w:lang w:val="bg-BG"/>
-        </w:rPr>
-      </w:pPr>
-      <w:r>
-        <w:rPr>
-          <w:lang w:val="bg-BG"/>
-        </w:rPr>
-        <w:t xml:space="preserve">На </w:t>
-      </w:r>
-      <w:r>
-        <w:rPr>
-          <w:b/>
-          <w:bCs/>
-          <w:lang w:val="bg-BG"/>
-        </w:rPr>
-        <w:t>първия ред</w:t>
-      </w:r>
-      <w:r>
-        <w:rPr>
-          <w:lang w:val="bg-BG"/>
-        </w:rPr>
-        <w:t xml:space="preserve"> от входа е дадено числото </w:t>
-      </w:r>
-      <w:r>
-        <w:rPr>
-          <w:b/>
-          <w:bCs/>
-          <w:lang w:val="bg-BG"/>
-        </w:rPr>
-        <w:t>n</w:t>
-      </w:r>
-      <w:r>
-        <w:rPr>
-          <w:lang w:val="bg-BG"/>
-        </w:rPr>
-        <w:t xml:space="preserve">, a на </w:t>
-      </w:r>
-      <w:r>
-        <w:rPr>
-          <w:b/>
-          <w:bCs/>
-          <w:lang w:val="bg-BG"/>
-        </w:rPr>
-        <w:t>следващите n реда</w:t>
-      </w:r>
-      <w:r>
-        <w:rPr>
-          <w:lang w:val="bg-BG"/>
-        </w:rPr>
-        <w:t xml:space="preserve"> е дадено по едно </w:t>
-      </w:r>
-      <w:r>
-        <w:rPr>
-          <w:b/>
-          <w:bCs/>
-          <w:lang w:val="bg-BG"/>
-        </w:rPr>
-        <w:t>цяло число</w:t>
-      </w:r>
-      <w:r>
-        <w:rPr>
-          <w:lang w:val="bg-BG"/>
-        </w:rPr>
-        <w:t>.</w:t>
-      </w:r>
-    </w:p>
-    <w:p>
-      <w:pPr>
-        <w:pStyle w:val="Heading3"/>
-        <w:rPr>
-          <w:lang w:val="bg-BG"/>
-        </w:rPr>
-      </w:pPr>
-      <w:r>
-        <w:rPr>
-          <w:lang w:val="bg-BG"/>
-        </w:rPr>
-        <w:t>Примери</w:t>
-      </w:r>
-    </w:p>
-    <w:tbl>
-      <w:tblPr>
-        <w:tblStyle w:val="TableGrid"/>
-        <w:tblW w:w="0" w:type="auto"/>
-        <w:tblInd w:w="85" w:type="dxa"/>
-        <w:tblCellMar>
-          <w:top w:w="85" w:type="dxa"/>
-          <w:left w:w="142" w:type="dxa"/>
-          <w:bottom w:w="85" w:type="dxa"/>
-          <w:right w:w="142" w:type="dxa"/>
-        </w:tblCellMar>
-        <w:tblLook w:val="04A0" w:firstRow="1" w:lastRow="0" w:firstColumn="1" w:lastColumn="0" w:noHBand="0" w:noVBand="1"/>
-      </w:tblPr>
-      <w:tblGrid>
-        <w:gridCol w:w="755"/>
-        <w:gridCol w:w="2099"/>
-        <w:gridCol w:w="290"/>
-        <w:gridCol w:w="768"/>
-        <w:gridCol w:w="2220"/>
+        <w:gridCol w:w="751"/>
+        <w:gridCol w:w="2327"/>
+        <w:gridCol w:w="206"/>
+        <w:gridCol w:w="767"/>
+        <w:gridCol w:w="2468"/>
       </w:tblGrid>
       <w:tr>
         <w:trPr>
-          <w:trHeight w:val="286"/>
+          <w:trHeight w:val="297"/>
         </w:trPr>
         <w:tc>
           <w:tcPr>
@@ -12459,7 +12483,7 @@
       </w:tr>
       <w:tr>
         <w:trPr>
-          <w:trHeight w:val="1126"/>
+          <w:trHeight w:val="1172"/>
         </w:trPr>
         <w:tc>
           <w:tcPr>
@@ -12909,7 +12933,7 @@
     <w:tbl>
       <w:tblPr>
         <w:tblStyle w:val="TableGrid"/>
-        <w:tblW w:w="3775" w:type="dxa"/>
+        <w:tblW w:w="3813" w:type="dxa"/>
         <w:tblLayout w:type="fixed"/>
         <w:tblCellMar>
           <w:top w:w="85" w:type="dxa"/>
@@ -12920,13 +12944,16 @@
         <w:tblLook w:val="04A0" w:firstRow="1" w:lastRow="0" w:firstColumn="1" w:lastColumn="0" w:noHBand="0" w:noVBand="1"/>
       </w:tblPr>
       <w:tblGrid>
-        <w:gridCol w:w="1795"/>
-        <w:gridCol w:w="1980"/>
+        <w:gridCol w:w="1813"/>
+        <w:gridCol w:w="2000"/>
       </w:tblGrid>
       <w:tr>
+        <w:trPr>
+          <w:trHeight w:val="302"/>
+        </w:trPr>
         <w:tc>
           <w:tcPr>
-            <w:tcW w:w="1795" w:type="dxa"/>
+            <w:tcW w:w="1813" w:type="dxa"/>
             <w:shd w:val="clear" w:color="auto" w:fill="D9D9D9"/>
           </w:tcPr>
           <w:p>
@@ -12950,7 +12977,7 @@
         </w:tc>
         <w:tc>
           <w:tcPr>
-            <w:tcW w:w="1980" w:type="dxa"/>
+            <w:tcW w:w="2000" w:type="dxa"/>
             <w:shd w:val="clear" w:color="auto" w:fill="D9D9D9"/>
           </w:tcPr>
           <w:p>
@@ -12975,11 +13002,11 @@
       </w:tr>
       <w:tr>
         <w:trPr>
-          <w:trHeight w:val="406"/>
+          <w:trHeight w:val="438"/>
         </w:trPr>
         <w:tc>
           <w:tcPr>
-            <w:tcW w:w="1795" w:type="dxa"/>
+            <w:tcW w:w="1813" w:type="dxa"/>
           </w:tcPr>
           <w:p>
             <w:pPr>
@@ -13018,7 +13045,7 @@
         </w:tc>
         <w:tc>
           <w:tcPr>
-            <w:tcW w:w="1980" w:type="dxa"/>
+            <w:tcW w:w="2000" w:type="dxa"/>
           </w:tcPr>
           <w:p>
             <w:pPr>
@@ -13562,7 +13589,7 @@
     <w:tbl>
       <w:tblPr>
         <w:tblStyle w:val="TableGrid"/>
-        <w:tblW w:w="3775" w:type="dxa"/>
+        <w:tblW w:w="3813" w:type="dxa"/>
         <w:tblLayout w:type="fixed"/>
         <w:tblCellMar>
           <w:top w:w="85" w:type="dxa"/>
@@ -13573,13 +13600,16 @@
         <w:tblLook w:val="04A0" w:firstRow="1" w:lastRow="0" w:firstColumn="1" w:lastColumn="0" w:noHBand="0" w:noVBand="1"/>
       </w:tblPr>
       <w:tblGrid>
-        <w:gridCol w:w="1795"/>
-        <w:gridCol w:w="1980"/>
+        <w:gridCol w:w="1813"/>
+        <w:gridCol w:w="2000"/>
       </w:tblGrid>
       <w:tr>
+        <w:trPr>
+          <w:trHeight w:val="313"/>
+        </w:trPr>
         <w:tc>
           <w:tcPr>
-            <w:tcW w:w="1795" w:type="dxa"/>
+            <w:tcW w:w="1813" w:type="dxa"/>
             <w:shd w:val="clear" w:color="auto" w:fill="D9D9D9"/>
           </w:tcPr>
           <w:p>
@@ -13603,7 +13633,7 @@
         </w:tc>
         <w:tc>
           <w:tcPr>
-            <w:tcW w:w="1980" w:type="dxa"/>
+            <w:tcW w:w="2000" w:type="dxa"/>
             <w:shd w:val="clear" w:color="auto" w:fill="D9D9D9"/>
           </w:tcPr>
           <w:p>
@@ -13628,11 +13658,11 @@
       </w:tr>
       <w:tr>
         <w:trPr>
-          <w:trHeight w:val="406"/>
+          <w:trHeight w:val="454"/>
         </w:trPr>
         <w:tc>
           <w:tcPr>
-            <w:tcW w:w="1795" w:type="dxa"/>
+            <w:tcW w:w="1813" w:type="dxa"/>
           </w:tcPr>
           <w:p>
             <w:pPr>
@@ -13671,7 +13701,7 @@
         </w:tc>
         <w:tc>
           <w:tcPr>
-            <w:tcW w:w="1980" w:type="dxa"/>
+            <w:tcW w:w="2000" w:type="dxa"/>
           </w:tcPr>
           <w:p>
             <w:pPr>
@@ -14053,7 +14083,7 @@
 </file>
 
 <file path=word/endnotes.xml><?xml version="1.0" encoding="utf-8"?>
-<w:endnotes xmlns:wpc="http://schemas.microsoft.com/office/word/2010/wordprocessingCanvas" xmlns:cx="http://schemas.microsoft.com/office/drawing/2014/chartex" xmlns:cx1="http://schemas.microsoft.com/office/drawing/2015/9/8/chartex" xmlns:cx2="http://schemas.microsoft.com/office/drawing/2015/10/21/chartex" xmlns:cx3="http://schemas.microsoft.com/office/drawing/2016/5/9/chartex" xmlns:cx4="http://schemas.microsoft.com/office/drawing/2016/5/10/chartex" xmlns:cx5="http://schemas.microsoft.com/office/drawing/2016/5/11/chartex" xmlns:cx6="http://schemas.microsoft.com/office/drawing/2016/5/12/chartex" xmlns:cx7="http://schemas.microsoft.com/office/drawing/2016/5/13/chartex" xmlns:cx8="http://schemas.microsoft.com/office/drawing/2016/5/14/chartex" xmlns:mc="http://schemas.openxmlformats.org/markup-compatibility/2006" xmlns:aink="http://schemas.microsoft.com/office/drawing/2016/ink" xmlns:am3d="http://schemas.microsoft.com/office/drawing/2017/model3d" xmlns:o="urn:schemas-microsoft-com:office:office" xmlns:oel="http://schemas.microsoft.com/office/2019/extlst" xmlns:r="http://schemas.openxmlformats.org/officeDocument/2006/relationships" xmlns:m="http://schemas.openxmlformats.org/officeDocument/2006/math" xmlns:v="urn:schemas-microsoft-com:vml" xmlns:wp14="http://schemas.microsoft.com/office/word/2010/wordprocessingDrawing" xmlns:wp="http://schemas.openxmlformats.org/drawingml/2006/wordprocessingDrawing" xmlns:w10="urn:schemas-microsoft-com:office:word" xmlns:w="http://schemas.openxmlformats.org/wordprocessingml/2006/main" xmlns:w14="http://schemas.microsoft.com/office/word/2010/wordml" xmlns:w15="http://schemas.microsoft.com/office/word/2012/wordml" xmlns:w16cex="http://schemas.microsoft.com/office/word/2018/wordml/cex" xmlns:w16cid="http://schemas.microsoft.com/office/word/2016/wordml/cid" xmlns:w16="http://schemas.microsoft.com/office/word/2018/wordml" xmlns:w16sdtdh="http://schemas.microsoft.com/office/word/2020/wordml/sdtdatahash" xmlns:w16se="http://schemas.microsoft.com/office/word/2015/wordml/symex" xmlns:wpg="http://schemas.microsoft.com/office/word/2010/wordprocessingGroup" xmlns:wpi="http://schemas.microsoft.com/office/word/2010/wordprocessingInk" xmlns:wne="http://schemas.microsoft.com/office/word/2006/wordml" xmlns:wps="http://schemas.microsoft.com/office/word/2010/wordprocessingShape" mc:Ignorable="w14 w15 w16se w16cid w16 w16cex w16sdtdh wp14">
+<w:endnotes xmlns:wpc="http://schemas.microsoft.com/office/word/2010/wordprocessingCanvas" xmlns:cx="http://schemas.microsoft.com/office/drawing/2014/chartex" xmlns:cx1="http://schemas.microsoft.com/office/drawing/2015/9/8/chartex" xmlns:cx2="http://schemas.microsoft.com/office/drawing/2015/10/21/chartex" xmlns:cx3="http://schemas.microsoft.com/office/drawing/2016/5/9/chartex" xmlns:cx4="http://schemas.microsoft.com/office/drawing/2016/5/10/chartex" xmlns:cx5="http://schemas.microsoft.com/office/drawing/2016/5/11/chartex" xmlns:cx6="http://schemas.microsoft.com/office/drawing/2016/5/12/chartex" xmlns:cx7="http://schemas.microsoft.com/office/drawing/2016/5/13/chartex" xmlns:cx8="http://schemas.microsoft.com/office/drawing/2016/5/14/chartex" xmlns:mc="http://schemas.openxmlformats.org/markup-compatibility/2006" xmlns:aink="http://schemas.microsoft.com/office/drawing/2016/ink" xmlns:am3d="http://schemas.microsoft.com/office/drawing/2017/model3d" xmlns:o="urn:schemas-microsoft-com:office:office" xmlns:oel="http://schemas.microsoft.com/office/2019/extlst" xmlns:r="http://schemas.openxmlformats.org/officeDocument/2006/relationships" xmlns:m="http://schemas.openxmlformats.org/officeDocument/2006/math" xmlns:v="urn:schemas-microsoft-com:vml" xmlns:wp14="http://schemas.microsoft.com/office/word/2010/wordprocessingDrawing" xmlns:wp="http://schemas.openxmlformats.org/drawingml/2006/wordprocessingDrawing" xmlns:w10="urn:schemas-microsoft-com:office:word" xmlns:w="http://schemas.openxmlformats.org/wordprocessingml/2006/main" xmlns:w14="http://schemas.microsoft.com/office/word/2010/wordml" xmlns:w15="http://schemas.microsoft.com/office/word/2012/wordml" xmlns:w16cex="http://schemas.microsoft.com/office/word/2018/wordml/cex" xmlns:w16cid="http://schemas.microsoft.com/office/word/2016/wordml/cid" xmlns:w16="http://schemas.microsoft.com/office/word/2018/wordml" xmlns:w16du="http://schemas.microsoft.com/office/word/2023/wordml/word16du" xmlns:w16sdtdh="http://schemas.microsoft.com/office/word/2020/wordml/sdtdatahash" xmlns:w16se="http://schemas.microsoft.com/office/word/2015/wordml/symex" xmlns:wpg="http://schemas.microsoft.com/office/word/2010/wordprocessingGroup" xmlns:wpi="http://schemas.microsoft.com/office/word/2010/wordprocessingInk" xmlns:wne="http://schemas.microsoft.com/office/word/2006/wordml" xmlns:wps="http://schemas.microsoft.com/office/word/2010/wordprocessingShape" mc:Ignorable="w14 w15 w16se w16cid w16 w16cex w16sdtdh wp14">
   <w:endnote w:type="separator" w:id="-1">
     <w:p>
       <w:pPr>
@@ -14078,7 +14108,7 @@
 </file>
 
 <file path=word/footer1.xml><?xml version="1.0" encoding="utf-8"?>
-<w:ftr xmlns:wpc="http://schemas.microsoft.com/office/word/2010/wordprocessingCanvas" xmlns:cx="http://schemas.microsoft.com/office/drawing/2014/chartex" xmlns:cx1="http://schemas.microsoft.com/office/drawing/2015/9/8/chartex" xmlns:cx2="http://schemas.microsoft.com/office/drawing/2015/10/21/chartex" xmlns:cx3="http://schemas.microsoft.com/office/drawing/2016/5/9/chartex" xmlns:cx4="http://schemas.microsoft.com/office/drawing/2016/5/10/chartex" xmlns:cx5="http://schemas.microsoft.com/office/drawing/2016/5/11/chartex" xmlns:cx6="http://schemas.microsoft.com/office/drawing/2016/5/12/chartex" xmlns:cx7="http://schemas.microsoft.com/office/drawing/2016/5/13/chartex" xmlns:cx8="http://schemas.microsoft.com/office/drawing/2016/5/14/chartex" xmlns:mc="http://schemas.openxmlformats.org/markup-compatibility/2006" xmlns:aink="http://schemas.microsoft.com/office/drawing/2016/ink" xmlns:am3d="http://schemas.microsoft.com/office/drawing/2017/model3d" xmlns:o="urn:schemas-microsoft-com:office:office" xmlns:oel="http://schemas.microsoft.com/office/2019/extlst" xmlns:r="http://schemas.openxmlformats.org/officeDocument/2006/relationships" xmlns:m="http://schemas.openxmlformats.org/officeDocument/2006/math" xmlns:v="urn:schemas-microsoft-com:vml" xmlns:wp14="http://schemas.microsoft.com/office/word/2010/wordprocessingDrawing" xmlns:wp="http://schemas.openxmlformats.org/drawingml/2006/wordprocessingDrawing" xmlns:w10="urn:schemas-microsoft-com:office:word" xmlns:w="http://schemas.openxmlformats.org/wordprocessingml/2006/main" xmlns:w14="http://schemas.microsoft.com/office/word/2010/wordml" xmlns:w15="http://schemas.microsoft.com/office/word/2012/wordml" xmlns:w16cex="http://schemas.microsoft.com/office/word/2018/wordml/cex" xmlns:w16cid="http://schemas.microsoft.com/office/word/2016/wordml/cid" xmlns:w16="http://schemas.microsoft.com/office/word/2018/wordml" xmlns:w16sdtdh="http://schemas.microsoft.com/office/word/2020/wordml/sdtdatahash" xmlns:w16se="http://schemas.microsoft.com/office/word/2015/wordml/symex" xmlns:wpg="http://schemas.microsoft.com/office/word/2010/wordprocessingGroup" xmlns:wpi="http://schemas.microsoft.com/office/word/2010/wordprocessingInk" xmlns:wne="http://schemas.microsoft.com/office/word/2006/wordml" xmlns:wps="http://schemas.microsoft.com/office/word/2010/wordprocessingShape" mc:Ignorable="w14 w15 w16se w16cid w16 w16cex w16sdtdh wp14">
+<w:ftr xmlns:wpc="http://schemas.microsoft.com/office/word/2010/wordprocessingCanvas" xmlns:cx="http://schemas.microsoft.com/office/drawing/2014/chartex" xmlns:cx1="http://schemas.microsoft.com/office/drawing/2015/9/8/chartex" xmlns:cx2="http://schemas.microsoft.com/office/drawing/2015/10/21/chartex" xmlns:cx3="http://schemas.microsoft.com/office/drawing/2016/5/9/chartex" xmlns:cx4="http://schemas.microsoft.com/office/drawing/2016/5/10/chartex" xmlns:cx5="http://schemas.microsoft.com/office/drawing/2016/5/11/chartex" xmlns:cx6="http://schemas.microsoft.com/office/drawing/2016/5/12/chartex" xmlns:cx7="http://schemas.microsoft.com/office/drawing/2016/5/13/chartex" xmlns:cx8="http://schemas.microsoft.com/office/drawing/2016/5/14/chartex" xmlns:mc="http://schemas.openxmlformats.org/markup-compatibility/2006" xmlns:aink="http://schemas.microsoft.com/office/drawing/2016/ink" xmlns:am3d="http://schemas.microsoft.com/office/drawing/2017/model3d" xmlns:o="urn:schemas-microsoft-com:office:office" xmlns:oel="http://schemas.microsoft.com/office/2019/extlst" xmlns:r="http://schemas.openxmlformats.org/officeDocument/2006/relationships" xmlns:m="http://schemas.openxmlformats.org/officeDocument/2006/math" xmlns:v="urn:schemas-microsoft-com:vml" xmlns:wp14="http://schemas.microsoft.com/office/word/2010/wordprocessingDrawing" xmlns:wp="http://schemas.openxmlformats.org/drawingml/2006/wordprocessingDrawing" xmlns:w10="urn:schemas-microsoft-com:office:word" xmlns:w="http://schemas.openxmlformats.org/wordprocessingml/2006/main" xmlns:w14="http://schemas.microsoft.com/office/word/2010/wordml" xmlns:w15="http://schemas.microsoft.com/office/word/2012/wordml" xmlns:w16cex="http://schemas.microsoft.com/office/word/2018/wordml/cex" xmlns:w16cid="http://schemas.microsoft.com/office/word/2016/wordml/cid" xmlns:w16="http://schemas.microsoft.com/office/word/2018/wordml" xmlns:w16du="http://schemas.microsoft.com/office/word/2023/wordml/word16du" xmlns:w16sdtdh="http://schemas.microsoft.com/office/word/2020/wordml/sdtdatahash" xmlns:w16se="http://schemas.microsoft.com/office/word/2015/wordml/symex" xmlns:wpg="http://schemas.microsoft.com/office/word/2010/wordprocessingGroup" xmlns:wpi="http://schemas.microsoft.com/office/word/2010/wordprocessingInk" xmlns:wne="http://schemas.microsoft.com/office/word/2006/wordml" xmlns:wps="http://schemas.microsoft.com/office/word/2010/wordprocessingShape" mc:Ignorable="w14 w15 w16se w16cid w16 w16cex w16sdtdh wp14">
   <w:p>
     <w:pPr>
       <w:pStyle w:val="Footer"/>
@@ -15115,7 +15145,7 @@
                                   </pic:cNvPicPr>
                                 </pic:nvPicPr>
                                 <pic:blipFill>
-                                  <a:blip r:embed="rId2">
+                                  <a:blip r:embed="rId21">
                                     <a:extLst>
                                       <a:ext uri="{28A0092B-C50C-407E-A947-70E740481C1C}">
                                         <a14:useLocalDpi xmlns:a14="http://schemas.microsoft.com/office/drawing/2010/main" val="0"/>
@@ -15164,7 +15194,7 @@
                           <wp:extent cx="180000" cy="180000"/>
                           <wp:effectExtent l="0" t="0" r="0" b="0"/>
                           <wp:docPr id="2" name="Picture 2">
-                            <a:hlinkClick xmlns:a="http://schemas.openxmlformats.org/drawingml/2006/main" r:id="rId3"/>
+                            <a:hlinkClick xmlns:a="http://schemas.openxmlformats.org/drawingml/2006/main" r:id="rId22"/>
                           </wp:docPr>
                           <wp:cNvGraphicFramePr>
                             <a:graphicFrameLocks xmlns:a="http://schemas.openxmlformats.org/drawingml/2006/main" noChangeAspect="1"/>
@@ -15174,14 +15204,14 @@
                               <pic:pic xmlns:pic="http://schemas.openxmlformats.org/drawingml/2006/picture">
                                 <pic:nvPicPr>
                                   <pic:cNvPr id="2" name="Picture 2">
-                                    <a:hlinkClick r:id="rId3"/>
+                                    <a:hlinkClick r:id="rId22"/>
                                   </pic:cNvPr>
                                   <pic:cNvPicPr>
                                     <a:picLocks noChangeAspect="1" noChangeArrowheads="1"/>
                                   </pic:cNvPicPr>
                                 </pic:nvPicPr>
                                 <pic:blipFill>
-                                  <a:blip r:embed="rId4">
+                                  <a:blip r:embed="rId23">
                                     <a:extLst>
                                       <a:ext uri="{28A0092B-C50C-407E-A947-70E740481C1C}">
                                         <a14:useLocalDpi xmlns:a14="http://schemas.microsoft.com/office/drawing/2010/main" val="0"/>
@@ -15230,7 +15260,7 @@
                           <wp:extent cx="180000" cy="180000"/>
                           <wp:effectExtent l="0" t="0" r="0" b="0"/>
                           <wp:docPr id="5" name="Picture 5" title="Software University @ Facebook">
-                            <a:hlinkClick xmlns:a="http://schemas.openxmlformats.org/drawingml/2006/main" r:id="rId5"/>
+                            <a:hlinkClick xmlns:a="http://schemas.openxmlformats.org/drawingml/2006/main" r:id="rId24"/>
                           </wp:docPr>
                           <wp:cNvGraphicFramePr>
                             <a:graphicFrameLocks xmlns:a="http://schemas.openxmlformats.org/drawingml/2006/main" noChangeAspect="1"/>
@@ -15240,12 +15270,12 @@
                               <pic:pic xmlns:pic="http://schemas.openxmlformats.org/drawingml/2006/picture">
                                 <pic:nvPicPr>
                                   <pic:cNvPr id="5" name="Picture 5" title="Software University @ Facebook">
-                                    <a:hlinkClick r:id="rId5"/>
+                                    <a:hlinkClick r:id="rId24"/>
                                   </pic:cNvPr>
                                   <pic:cNvPicPr/>
                                 </pic:nvPicPr>
                                 <pic:blipFill>
-                                  <a:blip r:embed="rId6"/>
+                                  <a:blip r:embed="rId25"/>
                                   <a:stretch>
                                     <a:fillRect/>
                                   </a:stretch>
@@ -15283,7 +15313,7 @@
                           <wp:extent cx="180000" cy="180000"/>
                           <wp:effectExtent l="0" t="0" r="0" b="0"/>
                           <wp:docPr id="20" name="Picture 20">
-                            <a:hlinkClick xmlns:a="http://schemas.openxmlformats.org/drawingml/2006/main" r:id="rId7"/>
+                            <a:hlinkClick xmlns:a="http://schemas.openxmlformats.org/drawingml/2006/main" r:id="rId26"/>
                           </wp:docPr>
                           <wp:cNvGraphicFramePr>
                             <a:graphicFrameLocks xmlns:a="http://schemas.openxmlformats.org/drawingml/2006/main" noChangeAspect="1"/>
@@ -15293,20 +15323,20 @@
                               <pic:pic xmlns:pic="http://schemas.openxmlformats.org/drawingml/2006/picture">
                                 <pic:nvPicPr>
                                   <pic:cNvPr id="20" name="Picture 20">
-                                    <a:hlinkClick r:id="rId7"/>
+                                    <a:hlinkClick r:id="rId26"/>
                                   </pic:cNvPr>
                                   <pic:cNvPicPr>
                                     <a:picLocks noChangeAspect="1" noChangeArrowheads="1"/>
                                   </pic:cNvPicPr>
                                 </pic:nvPicPr>
                                 <pic:blipFill>
-                                  <a:blip r:embed="rId8">
+                                  <a:blip r:embed="rId27">
                                     <a:extLst>
                                       <a:ext uri="{28A0092B-C50C-407E-A947-70E740481C1C}">
                                         <a14:useLocalDpi xmlns:a14="http://schemas.microsoft.com/office/drawing/2010/main" val="0"/>
                                       </a:ext>
                                       <a:ext uri="{837473B0-CC2E-450A-ABE3-18F120FF3D39}">
-                                        <a1611:picAttrSrcUrl xmlns:a1611="http://schemas.microsoft.com/office/drawing/2016/11/main" r:id="rId9"/>
+                                        <a1611:picAttrSrcUrl xmlns:a1611="http://schemas.microsoft.com/office/drawing/2016/11/main" r:id="rId28"/>
                                       </a:ext>
                                     </a:extLst>
                                   </a:blip>
@@ -15352,7 +15382,7 @@
                           <wp:extent cx="180000" cy="180000"/>
                           <wp:effectExtent l="0" t="0" r="0" b="0"/>
                           <wp:docPr id="7" name="Picture 7" title="Software University @ Twitter">
-                            <a:hlinkClick xmlns:a="http://schemas.openxmlformats.org/drawingml/2006/main" r:id="rId10"/>
+                            <a:hlinkClick xmlns:a="http://schemas.openxmlformats.org/drawingml/2006/main" r:id="rId29"/>
                           </wp:docPr>
                           <wp:cNvGraphicFramePr>
                             <a:graphicFrameLocks xmlns:a="http://schemas.openxmlformats.org/drawingml/2006/main" noChangeAspect="1"/>
@@ -15362,12 +15392,12 @@
                               <pic:pic xmlns:pic="http://schemas.openxmlformats.org/drawingml/2006/picture">
                                 <pic:nvPicPr>
                                   <pic:cNvPr id="7" name="Picture 7" title="Software University @ Twitter">
-                                    <a:hlinkClick r:id="rId10"/>
+                                    <a:hlinkClick r:id="rId29"/>
                                   </pic:cNvPr>
                                   <pic:cNvPicPr/>
                                 </pic:nvPicPr>
                                 <pic:blipFill>
-                                  <a:blip r:embed="rId11"/>
+                                  <a:blip r:embed="rId30"/>
                                   <a:stretch>
                                     <a:fillRect/>
                                   </a:stretch>
@@ -15405,7 +15435,7 @@
                           <wp:extent cx="180000" cy="180000"/>
                           <wp:effectExtent l="0" t="0" r="0" b="0"/>
                           <wp:docPr id="17" name="Picture 17" title="Software University @ YouTube">
-                            <a:hlinkClick xmlns:a="http://schemas.openxmlformats.org/drawingml/2006/main" r:id="rId12"/>
+                            <a:hlinkClick xmlns:a="http://schemas.openxmlformats.org/drawingml/2006/main" r:id="rId31"/>
                           </wp:docPr>
                           <wp:cNvGraphicFramePr>
                             <a:graphicFrameLocks xmlns:a="http://schemas.openxmlformats.org/drawingml/2006/main" noChangeAspect="1"/>
@@ -15415,12 +15445,12 @@
                               <pic:pic xmlns:pic="http://schemas.openxmlformats.org/drawingml/2006/picture">
                                 <pic:nvPicPr>
                                   <pic:cNvPr id="17" name="Picture 17" title="Software University @ YouTube">
-                                    <a:hlinkClick r:id="rId12"/>
+                                    <a:hlinkClick r:id="rId31"/>
                                   </pic:cNvPr>
                                   <pic:cNvPicPr/>
                                 </pic:nvPicPr>
                                 <pic:blipFill>
-                                  <a:blip r:embed="rId13"/>
+                                  <a:blip r:embed="rId32"/>
                                   <a:stretch>
                                     <a:fillRect/>
                                   </a:stretch>
@@ -15458,7 +15488,7 @@
                           <wp:extent cx="180000" cy="180000"/>
                           <wp:effectExtent l="0" t="0" r="0" b="0"/>
                           <wp:docPr id="21" name="Picture 21">
-                            <a:hlinkClick xmlns:a="http://schemas.openxmlformats.org/drawingml/2006/main" r:id="rId14"/>
+                            <a:hlinkClick xmlns:a="http://schemas.openxmlformats.org/drawingml/2006/main" r:id="rId33"/>
                           </wp:docPr>
                           <wp:cNvGraphicFramePr>
                             <a:graphicFrameLocks xmlns:a="http://schemas.openxmlformats.org/drawingml/2006/main" noChangeAspect="1"/>
@@ -15468,14 +15498,14 @@
                               <pic:pic xmlns:pic="http://schemas.openxmlformats.org/drawingml/2006/picture">
                                 <pic:nvPicPr>
                                   <pic:cNvPr id="21" name="Picture 21">
-                                    <a:hlinkClick r:id="rId14"/>
+                                    <a:hlinkClick r:id="rId33"/>
                                   </pic:cNvPr>
                                   <pic:cNvPicPr>
                                     <a:picLocks noChangeAspect="1" noChangeArrowheads="1"/>
                                   </pic:cNvPicPr>
                                 </pic:nvPicPr>
                                 <pic:blipFill rotWithShape="1">
-                                  <a:blip r:embed="rId15">
+                                  <a:blip r:embed="rId34">
                                     <a:extLst>
                                       <a:ext uri="{28A0092B-C50C-407E-A947-70E740481C1C}">
                                         <a14:useLocalDpi xmlns:a14="http://schemas.microsoft.com/office/drawing/2010/main" val="0"/>
@@ -15527,7 +15557,7 @@
                           <wp:extent cx="180000" cy="180000"/>
                           <wp:effectExtent l="0" t="0" r="0" b="0"/>
                           <wp:docPr id="22" name="Picture 22">
-                            <a:hlinkClick xmlns:a="http://schemas.openxmlformats.org/drawingml/2006/main" r:id="rId16"/>
+                            <a:hlinkClick xmlns:a="http://schemas.openxmlformats.org/drawingml/2006/main" r:id="rId35"/>
                           </wp:docPr>
                           <wp:cNvGraphicFramePr>
                             <a:graphicFrameLocks xmlns:a="http://schemas.openxmlformats.org/drawingml/2006/main" noChangeAspect="1"/>
@@ -15537,14 +15567,14 @@
                               <pic:pic xmlns:pic="http://schemas.openxmlformats.org/drawingml/2006/picture">
                                 <pic:nvPicPr>
                                   <pic:cNvPr id="22" name="Picture 22">
-                                    <a:hlinkClick r:id="rId16"/>
+                                    <a:hlinkClick r:id="rId35"/>
                                   </pic:cNvPr>
                                   <pic:cNvPicPr>
                                     <a:picLocks noChangeAspect="1" noChangeArrowheads="1"/>
                                   </pic:cNvPicPr>
                                 </pic:nvPicPr>
                                 <pic:blipFill>
-                                  <a:blip r:embed="rId17">
+                                  <a:blip r:embed="rId36">
                                     <a:extLst>
                                       <a:ext uri="{28A0092B-C50C-407E-A947-70E740481C1C}">
                                         <a14:useLocalDpi xmlns:a14="http://schemas.microsoft.com/office/drawing/2010/main" val="0"/>
@@ -15593,7 +15623,7 @@
                           <wp:extent cx="180000" cy="180000"/>
                           <wp:effectExtent l="0" t="0" r="0" b="0"/>
                           <wp:docPr id="23" name="Picture 23" title="Software University: Email Us">
-                            <a:hlinkClick xmlns:a="http://schemas.openxmlformats.org/drawingml/2006/main" r:id="rId18"/>
+                            <a:hlinkClick xmlns:a="http://schemas.openxmlformats.org/drawingml/2006/main" r:id="rId37"/>
                           </wp:docPr>
                           <wp:cNvGraphicFramePr>
                             <a:graphicFrameLocks xmlns:a="http://schemas.openxmlformats.org/drawingml/2006/main" noChangeAspect="1"/>
@@ -15603,12 +15633,12 @@
                               <pic:pic xmlns:pic="http://schemas.openxmlformats.org/drawingml/2006/picture">
                                 <pic:nvPicPr>
                                   <pic:cNvPr id="23" name="Picture 23" title="Software University: Email Us">
-                                    <a:hlinkClick r:id="rId18"/>
+                                    <a:hlinkClick r:id="rId37"/>
                                   </pic:cNvPr>
                                   <pic:cNvPicPr/>
                                 </pic:nvPicPr>
                                 <pic:blipFill>
-                                  <a:blip r:embed="rId19"/>
+                                  <a:blip r:embed="rId38"/>
                                   <a:stretch>
                                     <a:fillRect/>
                                   </a:stretch>
@@ -15670,7 +15700,7 @@
                   </pic:cNvPicPr>
                 </pic:nvPicPr>
                 <pic:blipFill>
-                  <a:blip r:embed="rId21">
+                  <a:blip r:embed="rId39">
                     <a:extLst>
                       <a:ext uri="{28A0092B-C50C-407E-A947-70E740481C1C}">
                         <a14:useLocalDpi xmlns:a14="http://schemas.microsoft.com/office/drawing/2010/main" val="0"/>
@@ -16066,7 +16096,7 @@
 </file>
 
 <file path=word/footnotes.xml><?xml version="1.0" encoding="utf-8"?>
-<w:footnotes xmlns:wpc="http://schemas.microsoft.com/office/word/2010/wordprocessingCanvas" xmlns:cx="http://schemas.microsoft.com/office/drawing/2014/chartex" xmlns:cx1="http://schemas.microsoft.com/office/drawing/2015/9/8/chartex" xmlns:cx2="http://schemas.microsoft.com/office/drawing/2015/10/21/chartex" xmlns:cx3="http://schemas.microsoft.com/office/drawing/2016/5/9/chartex" xmlns:cx4="http://schemas.microsoft.com/office/drawing/2016/5/10/chartex" xmlns:cx5="http://schemas.microsoft.com/office/drawing/2016/5/11/chartex" xmlns:cx6="http://schemas.microsoft.com/office/drawing/2016/5/12/chartex" xmlns:cx7="http://schemas.microsoft.com/office/drawing/2016/5/13/chartex" xmlns:cx8="http://schemas.microsoft.com/office/drawing/2016/5/14/chartex" xmlns:mc="http://schemas.openxmlformats.org/markup-compatibility/2006" xmlns:aink="http://schemas.microsoft.com/office/drawing/2016/ink" xmlns:am3d="http://schemas.microsoft.com/office/drawing/2017/model3d" xmlns:o="urn:schemas-microsoft-com:office:office" xmlns:oel="http://schemas.microsoft.com/office/2019/extlst" xmlns:r="http://schemas.openxmlformats.org/officeDocument/2006/relationships" xmlns:m="http://schemas.openxmlformats.org/officeDocument/2006/math" xmlns:v="urn:schemas-microsoft-com:vml" xmlns:wp14="http://schemas.microsoft.com/office/word/2010/wordprocessingDrawing" xmlns:wp="http://schemas.openxmlformats.org/drawingml/2006/wordprocessingDrawing" xmlns:w10="urn:schemas-microsoft-com:office:word" xmlns:w="http://schemas.openxmlformats.org/wordprocessingml/2006/main" xmlns:w14="http://schemas.microsoft.com/office/word/2010/wordml" xmlns:w15="http://schemas.microsoft.com/office/word/2012/wordml" xmlns:w16cex="http://schemas.microsoft.com/office/word/2018/wordml/cex" xmlns:w16cid="http://schemas.microsoft.com/office/word/2016/wordml/cid" xmlns:w16="http://schemas.microsoft.com/office/word/2018/wordml" xmlns:w16sdtdh="http://schemas.microsoft.com/office/word/2020/wordml/sdtdatahash" xmlns:w16se="http://schemas.microsoft.com/office/word/2015/wordml/symex" xmlns:wpg="http://schemas.microsoft.com/office/word/2010/wordprocessingGroup" xmlns:wpi="http://schemas.microsoft.com/office/word/2010/wordprocessingInk" xmlns:wne="http://schemas.microsoft.com/office/word/2006/wordml" xmlns:wps="http://schemas.microsoft.com/office/word/2010/wordprocessingShape" mc:Ignorable="w14 w15 w16se w16cid w16 w16cex w16sdtdh wp14">
+<w:footnotes xmlns:wpc="http://schemas.microsoft.com/office/word/2010/wordprocessingCanvas" xmlns:cx="http://schemas.microsoft.com/office/drawing/2014/chartex" xmlns:cx1="http://schemas.microsoft.com/office/drawing/2015/9/8/chartex" xmlns:cx2="http://schemas.microsoft.com/office/drawing/2015/10/21/chartex" xmlns:cx3="http://schemas.microsoft.com/office/drawing/2016/5/9/chartex" xmlns:cx4="http://schemas.microsoft.com/office/drawing/2016/5/10/chartex" xmlns:cx5="http://schemas.microsoft.com/office/drawing/2016/5/11/chartex" xmlns:cx6="http://schemas.microsoft.com/office/drawing/2016/5/12/chartex" xmlns:cx7="http://schemas.microsoft.com/office/drawing/2016/5/13/chartex" xmlns:cx8="http://schemas.microsoft.com/office/drawing/2016/5/14/chartex" xmlns:mc="http://schemas.openxmlformats.org/markup-compatibility/2006" xmlns:aink="http://schemas.microsoft.com/office/drawing/2016/ink" xmlns:am3d="http://schemas.microsoft.com/office/drawing/2017/model3d" xmlns:o="urn:schemas-microsoft-com:office:office" xmlns:oel="http://schemas.microsoft.com/office/2019/extlst" xmlns:r="http://schemas.openxmlformats.org/officeDocument/2006/relationships" xmlns:m="http://schemas.openxmlformats.org/officeDocument/2006/math" xmlns:v="urn:schemas-microsoft-com:vml" xmlns:wp14="http://schemas.microsoft.com/office/word/2010/wordprocessingDrawing" xmlns:wp="http://schemas.openxmlformats.org/drawingml/2006/wordprocessingDrawing" xmlns:w10="urn:schemas-microsoft-com:office:word" xmlns:w="http://schemas.openxmlformats.org/wordprocessingml/2006/main" xmlns:w14="http://schemas.microsoft.com/office/word/2010/wordml" xmlns:w15="http://schemas.microsoft.com/office/word/2012/wordml" xmlns:w16cex="http://schemas.microsoft.com/office/word/2018/wordml/cex" xmlns:w16cid="http://schemas.microsoft.com/office/word/2016/wordml/cid" xmlns:w16="http://schemas.microsoft.com/office/word/2018/wordml" xmlns:w16du="http://schemas.microsoft.com/office/word/2023/wordml/word16du" xmlns:w16sdtdh="http://schemas.microsoft.com/office/word/2020/wordml/sdtdatahash" xmlns:w16se="http://schemas.microsoft.com/office/word/2015/wordml/symex" xmlns:wpg="http://schemas.microsoft.com/office/word/2010/wordprocessingGroup" xmlns:wpi="http://schemas.microsoft.com/office/word/2010/wordprocessingInk" xmlns:wne="http://schemas.microsoft.com/office/word/2006/wordml" xmlns:wps="http://schemas.microsoft.com/office/word/2010/wordprocessingShape" mc:Ignorable="w14 w15 w16se w16cid w16 w16cex w16sdtdh wp14">
   <w:footnote w:type="separator" w:id="-1">
     <w:p>
       <w:pPr>
@@ -16091,7 +16121,7 @@
 </file>
 
 <file path=word/header1.xml><?xml version="1.0" encoding="utf-8"?>
-<w:hdr xmlns:wpc="http://schemas.microsoft.com/office/word/2010/wordprocessingCanvas" xmlns:cx="http://schemas.microsoft.com/office/drawing/2014/chartex" xmlns:cx1="http://schemas.microsoft.com/office/drawing/2015/9/8/chartex" xmlns:cx2="http://schemas.microsoft.com/office/drawing/2015/10/21/chartex" xmlns:cx3="http://schemas.microsoft.com/office/drawing/2016/5/9/chartex" xmlns:cx4="http://schemas.microsoft.com/office/drawing/2016/5/10/chartex" xmlns:cx5="http://schemas.microsoft.com/office/drawing/2016/5/11/chartex" xmlns:cx6="http://schemas.microsoft.com/office/drawing/2016/5/12/chartex" xmlns:cx7="http://schemas.microsoft.com/office/drawing/2016/5/13/chartex" xmlns:cx8="http://schemas.microsoft.com/office/drawing/2016/5/14/chartex" xmlns:mc="http://schemas.openxmlformats.org/markup-compatibility/2006" xmlns:aink="http://schemas.microsoft.com/office/drawing/2016/ink" xmlns:am3d="http://schemas.microsoft.com/office/drawing/2017/model3d" xmlns:o="urn:schemas-microsoft-com:office:office" xmlns:oel="http://schemas.microsoft.com/office/2019/extlst" xmlns:r="http://schemas.openxmlformats.org/officeDocument/2006/relationships" xmlns:m="http://schemas.openxmlformats.org/officeDocument/2006/math" xmlns:v="urn:schemas-microsoft-com:vml" xmlns:wp14="http://schemas.microsoft.com/office/word/2010/wordprocessingDrawing" xmlns:wp="http://schemas.openxmlformats.org/drawingml/2006/wordprocessingDrawing" xmlns:w10="urn:schemas-microsoft-com:office:word" xmlns:w="http://schemas.openxmlformats.org/wordprocessingml/2006/main" xmlns:w14="http://schemas.microsoft.com/office/word/2010/wordml" xmlns:w15="http://schemas.microsoft.com/office/word/2012/wordml" xmlns:w16cex="http://schemas.microsoft.com/office/word/2018/wordml/cex" xmlns:w16cid="http://schemas.microsoft.com/office/word/2016/wordml/cid" xmlns:w16="http://schemas.microsoft.com/office/word/2018/wordml" xmlns:w16sdtdh="http://schemas.microsoft.com/office/word/2020/wordml/sdtdatahash" xmlns:w16se="http://schemas.microsoft.com/office/word/2015/wordml/symex" xmlns:wpg="http://schemas.microsoft.com/office/word/2010/wordprocessingGroup" xmlns:wpi="http://schemas.microsoft.com/office/word/2010/wordprocessingInk" xmlns:wne="http://schemas.microsoft.com/office/word/2006/wordml" xmlns:wps="http://schemas.microsoft.com/office/word/2010/wordprocessingShape" mc:Ignorable="w14 w15 w16se w16cid w16 w16cex w16sdtdh wp14">
+<w:hdr xmlns:wpc="http://schemas.microsoft.com/office/word/2010/wordprocessingCanvas" xmlns:cx="http://schemas.microsoft.com/office/drawing/2014/chartex" xmlns:cx1="http://schemas.microsoft.com/office/drawing/2015/9/8/chartex" xmlns:cx2="http://schemas.microsoft.com/office/drawing/2015/10/21/chartex" xmlns:cx3="http://schemas.microsoft.com/office/drawing/2016/5/9/chartex" xmlns:cx4="http://schemas.microsoft.com/office/drawing/2016/5/10/chartex" xmlns:cx5="http://schemas.microsoft.com/office/drawing/2016/5/11/chartex" xmlns:cx6="http://schemas.microsoft.com/office/drawing/2016/5/12/chartex" xmlns:cx7="http://schemas.microsoft.com/office/drawing/2016/5/13/chartex" xmlns:cx8="http://schemas.microsoft.com/office/drawing/2016/5/14/chartex" xmlns:mc="http://schemas.openxmlformats.org/markup-compatibility/2006" xmlns:aink="http://schemas.microsoft.com/office/drawing/2016/ink" xmlns:am3d="http://schemas.microsoft.com/office/drawing/2017/model3d" xmlns:o="urn:schemas-microsoft-com:office:office" xmlns:oel="http://schemas.microsoft.com/office/2019/extlst" xmlns:r="http://schemas.openxmlformats.org/officeDocument/2006/relationships" xmlns:m="http://schemas.openxmlformats.org/officeDocument/2006/math" xmlns:v="urn:schemas-microsoft-com:vml" xmlns:wp14="http://schemas.microsoft.com/office/word/2010/wordprocessingDrawing" xmlns:wp="http://schemas.openxmlformats.org/drawingml/2006/wordprocessingDrawing" xmlns:w10="urn:schemas-microsoft-com:office:word" xmlns:w="http://schemas.openxmlformats.org/wordprocessingml/2006/main" xmlns:w14="http://schemas.microsoft.com/office/word/2010/wordml" xmlns:w15="http://schemas.microsoft.com/office/word/2012/wordml" xmlns:w16cex="http://schemas.microsoft.com/office/word/2018/wordml/cex" xmlns:w16cid="http://schemas.microsoft.com/office/word/2016/wordml/cid" xmlns:w16="http://schemas.microsoft.com/office/word/2018/wordml" xmlns:w16du="http://schemas.microsoft.com/office/word/2023/wordml/word16du" xmlns:w16sdtdh="http://schemas.microsoft.com/office/word/2020/wordml/sdtdatahash" xmlns:w16se="http://schemas.microsoft.com/office/word/2015/wordml/symex" xmlns:wpg="http://schemas.microsoft.com/office/word/2010/wordprocessingGroup" xmlns:wpi="http://schemas.microsoft.com/office/word/2010/wordprocessingInk" xmlns:wne="http://schemas.microsoft.com/office/word/2006/wordml" xmlns:wps="http://schemas.microsoft.com/office/word/2010/wordprocessingShape" mc:Ignorable="w14 w15 w16se w16cid w16 w16cex w16sdtdh wp14">
   <w:p>
     <w:pPr>
       <w:pStyle w:val="Header"/>
@@ -16102,7 +16132,7 @@
 </file>
 
 <file path=word/numbering.xml><?xml version="1.0" encoding="utf-8"?>
-<w:numbering xmlns:wpc="http://schemas.microsoft.com/office/word/2010/wordprocessingCanvas" xmlns:cx="http://schemas.microsoft.com/office/drawing/2014/chartex" xmlns:cx1="http://schemas.microsoft.com/office/drawing/2015/9/8/chartex" xmlns:cx2="http://schemas.microsoft.com/office/drawing/2015/10/21/chartex" xmlns:cx3="http://schemas.microsoft.com/office/drawing/2016/5/9/chartex" xmlns:cx4="http://schemas.microsoft.com/office/drawing/2016/5/10/chartex" xmlns:cx5="http://schemas.microsoft.com/office/drawing/2016/5/11/chartex" xmlns:cx6="http://schemas.microsoft.com/office/drawing/2016/5/12/chartex" xmlns:cx7="http://schemas.microsoft.com/office/drawing/2016/5/13/chartex" xmlns:cx8="http://schemas.microsoft.com/office/drawing/2016/5/14/chartex" xmlns:mc="http://schemas.openxmlformats.org/markup-compatibility/2006" xmlns:aink="http://schemas.microsoft.com/office/drawing/2016/ink" xmlns:am3d="http://schemas.microsoft.com/office/drawing/2017/model3d" xmlns:o="urn:schemas-microsoft-com:office:office" xmlns:oel="http://schemas.microsoft.com/office/2019/extlst" xmlns:r="http://schemas.openxmlformats.org/officeDocument/2006/relationships" xmlns:m="http://schemas.openxmlformats.org/officeDocument/2006/math" xmlns:v="urn:schemas-microsoft-com:vml" xmlns:wp14="http://schemas.microsoft.com/office/word/2010/wordprocessingDrawing" xmlns:wp="http://schemas.openxmlformats.org/drawingml/2006/wordprocessingDrawing" xmlns:w10="urn:schemas-microsoft-com:office:word" xmlns:w="http://schemas.openxmlformats.org/wordprocessingml/2006/main" xmlns:w14="http://schemas.microsoft.com/office/word/2010/wordml" xmlns:w15="http://schemas.microsoft.com/office/word/2012/wordml" xmlns:w16cex="http://schemas.microsoft.com/office/word/2018/wordml/cex" xmlns:w16cid="http://schemas.microsoft.com/office/word/2016/wordml/cid" xmlns:w16="http://schemas.microsoft.com/office/word/2018/wordml" xmlns:w16sdtdh="http://schemas.microsoft.com/office/word/2020/wordml/sdtdatahash" xmlns:w16se="http://schemas.microsoft.com/office/word/2015/wordml/symex" xmlns:wpg="http://schemas.microsoft.com/office/word/2010/wordprocessingGroup" xmlns:wpi="http://schemas.microsoft.com/office/word/2010/wordprocessingInk" xmlns:wne="http://schemas.microsoft.com/office/word/2006/wordml" xmlns:wps="http://schemas.microsoft.com/office/word/2010/wordprocessingShape" mc:Ignorable="w14 w15 w16se w16cid w16 w16cex w16sdtdh wp14">
+<w:numbering xmlns:wpc="http://schemas.microsoft.com/office/word/2010/wordprocessingCanvas" xmlns:cx="http://schemas.microsoft.com/office/drawing/2014/chartex" xmlns:cx1="http://schemas.microsoft.com/office/drawing/2015/9/8/chartex" xmlns:cx2="http://schemas.microsoft.com/office/drawing/2015/10/21/chartex" xmlns:cx3="http://schemas.microsoft.com/office/drawing/2016/5/9/chartex" xmlns:cx4="http://schemas.microsoft.com/office/drawing/2016/5/10/chartex" xmlns:cx5="http://schemas.microsoft.com/office/drawing/2016/5/11/chartex" xmlns:cx6="http://schemas.microsoft.com/office/drawing/2016/5/12/chartex" xmlns:cx7="http://schemas.microsoft.com/office/drawing/2016/5/13/chartex" xmlns:cx8="http://schemas.microsoft.com/office/drawing/2016/5/14/chartex" xmlns:mc="http://schemas.openxmlformats.org/markup-compatibility/2006" xmlns:aink="http://schemas.microsoft.com/office/drawing/2016/ink" xmlns:am3d="http://schemas.microsoft.com/office/drawing/2017/model3d" xmlns:o="urn:schemas-microsoft-com:office:office" xmlns:oel="http://schemas.microsoft.com/office/2019/extlst" xmlns:r="http://schemas.openxmlformats.org/officeDocument/2006/relationships" xmlns:m="http://schemas.openxmlformats.org/officeDocument/2006/math" xmlns:v="urn:schemas-microsoft-com:vml" xmlns:wp14="http://schemas.microsoft.com/office/word/2010/wordprocessingDrawing" xmlns:wp="http://schemas.openxmlformats.org/drawingml/2006/wordprocessingDrawing" xmlns:w10="urn:schemas-microsoft-com:office:word" xmlns:w="http://schemas.openxmlformats.org/wordprocessingml/2006/main" xmlns:w14="http://schemas.microsoft.com/office/word/2010/wordml" xmlns:w15="http://schemas.microsoft.com/office/word/2012/wordml" xmlns:w16cex="http://schemas.microsoft.com/office/word/2018/wordml/cex" xmlns:w16cid="http://schemas.microsoft.com/office/word/2016/wordml/cid" xmlns:w16="http://schemas.microsoft.com/office/word/2018/wordml" xmlns:w16du="http://schemas.microsoft.com/office/word/2023/wordml/word16du" xmlns:w16sdtdh="http://schemas.microsoft.com/office/word/2020/wordml/sdtdatahash" xmlns:w16se="http://schemas.microsoft.com/office/word/2015/wordml/symex" xmlns:wpg="http://schemas.microsoft.com/office/word/2010/wordprocessingGroup" xmlns:wpi="http://schemas.microsoft.com/office/word/2010/wordprocessingInk" xmlns:wne="http://schemas.microsoft.com/office/word/2006/wordml" xmlns:wps="http://schemas.microsoft.com/office/word/2010/wordprocessingShape" mc:Ignorable="w14 w15 w16se w16cid w16 w16cex w16sdtdh wp14">
   <w:abstractNum w:abstractNumId="0" w15:restartNumberingAfterBreak="0">
     <w:nsid w:val="03CC6A32"/>
     <w:multiLevelType w:val="hybridMultilevel"/>

</xml_diff>